<commit_message>
Working on Draft 1
</commit_message>
<xml_diff>
--- a/Project Report/Project Outline [Draft 3].docx
+++ b/Project Report/Project Outline [Draft 3].docx
@@ -218,19 +218,7 @@
           <w:rPr>
             <w:rStyle w:val="Hyperlink"/>
           </w:rPr>
-          <w:t>Sou</w:t>
-        </w:r>
-        <w:r>
-          <w:rPr>
-            <w:rStyle w:val="Hyperlink"/>
-          </w:rPr>
-          <w:t>r</w:t>
-        </w:r>
-        <w:r>
-          <w:rPr>
-            <w:rStyle w:val="Hyperlink"/>
-          </w:rPr>
-          <w:t>ce</w:t>
+          <w:t>Source</w:t>
         </w:r>
       </w:hyperlink>
       <w:r>
@@ -588,79 +576,43 @@
         <w:rPr>
           <w:rFonts w:ascii="Times New Roman" w:hAnsi="Times New Roman" w:cs="Times New Roman"/>
         </w:rPr>
-        <w:t xml:space="preserve">seen in virtual assistants </w:t>
-      </w:r>
-      <w:r>
+        <w:t>seen in virtual assistants (Alexa, Google, Siri)</w:t>
+      </w:r>
+    </w:p>
+    <w:p>
+      <w:pPr>
+        <w:pStyle w:val="ListParagraph"/>
+        <w:numPr>
+          <w:ilvl w:val="4"/>
+          <w:numId w:val="1"/>
+        </w:numPr>
         <w:rPr>
           <w:rFonts w:ascii="Times New Roman" w:hAnsi="Times New Roman" w:cs="Times New Roman"/>
         </w:rPr>
-        <w:t>(Alexa, Google, S</w:t>
-      </w:r>
+      </w:pPr>
       <w:r>
         <w:rPr>
           <w:rFonts w:ascii="Times New Roman" w:hAnsi="Times New Roman" w:cs="Times New Roman"/>
         </w:rPr>
-        <w:t>iri</w:t>
-      </w:r>
-      <w:r>
+        <w:t>natural language processing</w:t>
+      </w:r>
+    </w:p>
+    <w:p>
+      <w:pPr>
+        <w:pStyle w:val="ListParagraph"/>
+        <w:numPr>
+          <w:ilvl w:val="5"/>
+          <w:numId w:val="1"/>
+        </w:numPr>
         <w:rPr>
           <w:rFonts w:ascii="Times New Roman" w:hAnsi="Times New Roman" w:cs="Times New Roman"/>
         </w:rPr>
-        <w:t>)</w:t>
-      </w:r>
-    </w:p>
-    <w:p>
-      <w:pPr>
-        <w:pStyle w:val="ListParagraph"/>
-        <w:numPr>
-          <w:ilvl w:val="4"/>
-          <w:numId w:val="1"/>
-        </w:numPr>
+      </w:pPr>
+      <w:r>
         <w:rPr>
           <w:rFonts w:ascii="Times New Roman" w:hAnsi="Times New Roman" w:cs="Times New Roman"/>
         </w:rPr>
-      </w:pPr>
-      <w:r>
-        <w:rPr>
-          <w:rFonts w:ascii="Times New Roman" w:hAnsi="Times New Roman" w:cs="Times New Roman"/>
-        </w:rPr>
-        <w:t>natural language processing</w:t>
-      </w:r>
-    </w:p>
-    <w:p>
-      <w:pPr>
-        <w:pStyle w:val="ListParagraph"/>
-        <w:numPr>
-          <w:ilvl w:val="5"/>
-          <w:numId w:val="1"/>
-        </w:numPr>
-        <w:rPr>
-          <w:rFonts w:ascii="Times New Roman" w:hAnsi="Times New Roman" w:cs="Times New Roman"/>
-        </w:rPr>
-      </w:pPr>
-      <w:r>
-        <w:rPr>
-          <w:rFonts w:ascii="Times New Roman" w:hAnsi="Times New Roman" w:cs="Times New Roman"/>
-        </w:rPr>
-        <w:t>understand human language</w:t>
-      </w:r>
-      <w:r>
-        <w:rPr>
-          <w:rFonts w:ascii="Times New Roman" w:hAnsi="Times New Roman" w:cs="Times New Roman"/>
-        </w:rPr>
-        <w:t xml:space="preserve"> (Chatbots, </w:t>
-      </w:r>
-      <w:r>
-        <w:rPr>
-          <w:rFonts w:ascii="Times New Roman" w:hAnsi="Times New Roman" w:cs="Times New Roman"/>
-        </w:rPr>
-        <w:t>language translation</w:t>
-      </w:r>
-      <w:r>
-        <w:rPr>
-          <w:rFonts w:ascii="Times New Roman" w:hAnsi="Times New Roman" w:cs="Times New Roman"/>
-        </w:rPr>
-        <w:t xml:space="preserve">, </w:t>
+        <w:t xml:space="preserve">understand human language (Chatbots, language translation, </w:t>
       </w:r>
       <w:proofErr w:type="spellStart"/>
       <w:r>
@@ -906,7 +858,13 @@
         </w:numPr>
       </w:pPr>
       <w:r>
-        <w:t>Early machine learning techniques included rule-based systems and decision trees.</w:t>
+        <w:rPr>
+          <w:color w:val="7F7F7F" w:themeColor="text1" w:themeTint="80"/>
+        </w:rPr>
+        <w:t xml:space="preserve">Early machine learning techniques included rule-based systems </w:t>
+      </w:r>
+      <w:r>
+        <w:t>and decision trees.</w:t>
       </w:r>
     </w:p>
     <w:p>
@@ -1467,81 +1425,304 @@
           <w:sz w:val="22"/>
           <w:szCs w:val="22"/>
         </w:rPr>
+        <w:t>Topic Introduction (SPAM vs HAM)</w:t>
+      </w:r>
+    </w:p>
+    <w:p>
+      <w:pPr>
+        <w:pStyle w:val="ListParagraph"/>
+        <w:numPr>
+          <w:ilvl w:val="2"/>
+          <w:numId w:val="1"/>
+        </w:numPr>
+        <w:rPr>
+          <w:strike/>
+        </w:rPr>
+      </w:pPr>
+      <w:r>
+        <w:rPr>
+          <w:strike/>
+        </w:rPr>
+        <w:t>first iteration of Machine learning in Cyber security was a spam filter for email – evolution from then until now</w:t>
+      </w:r>
+      <w:commentRangeEnd w:id="2"/>
+      <w:r>
+        <w:rPr>
+          <w:rStyle w:val="CommentReference"/>
+        </w:rPr>
+        <w:commentReference w:id="2"/>
+      </w:r>
+    </w:p>
+    <w:p>
+      <w:pPr>
+        <w:pStyle w:val="Heading2"/>
+        <w:numPr>
+          <w:ilvl w:val="1"/>
+          <w:numId w:val="1"/>
+        </w:numPr>
+        <w:rPr>
+          <w:rFonts w:asciiTheme="minorHAnsi" w:hAnsiTheme="minorHAnsi" w:cstheme="minorHAnsi"/>
+          <w:color w:val="auto"/>
+          <w:sz w:val="22"/>
+          <w:szCs w:val="22"/>
+        </w:rPr>
+      </w:pPr>
+      <w:r>
+        <w:rPr>
+          <w:rFonts w:asciiTheme="minorHAnsi" w:hAnsiTheme="minorHAnsi" w:cstheme="minorHAnsi"/>
+          <w:color w:val="auto"/>
+          <w:sz w:val="22"/>
+          <w:szCs w:val="22"/>
+        </w:rPr>
+        <w:t>Cyber Security</w:t>
+      </w:r>
+    </w:p>
+    <w:p>
+      <w:pPr>
+        <w:pStyle w:val="Heading3"/>
+        <w:numPr>
+          <w:ilvl w:val="2"/>
+          <w:numId w:val="1"/>
+        </w:numPr>
+        <w:rPr>
+          <w:rFonts w:asciiTheme="minorHAnsi" w:hAnsiTheme="minorHAnsi" w:cstheme="minorHAnsi"/>
+          <w:color w:val="auto"/>
+          <w:sz w:val="22"/>
+          <w:szCs w:val="22"/>
+        </w:rPr>
+      </w:pPr>
+      <w:r>
+        <w:rPr>
+          <w:rFonts w:asciiTheme="minorHAnsi" w:hAnsiTheme="minorHAnsi" w:cstheme="minorHAnsi"/>
+          <w:color w:val="auto"/>
+          <w:sz w:val="22"/>
+          <w:szCs w:val="22"/>
+        </w:rPr>
+        <w:t>ML in general</w:t>
+      </w:r>
+    </w:p>
+    <w:p>
+      <w:pPr>
+        <w:pStyle w:val="ListParagraph"/>
+        <w:numPr>
+          <w:ilvl w:val="3"/>
+          <w:numId w:val="1"/>
+        </w:numPr>
+      </w:pPr>
+      <w:r>
+        <w:t>Machine learning is being increasingly used in cybersecurity for detecting and preventing a variety of threats</w:t>
+      </w:r>
+      <w:r>
+        <w:t xml:space="preserve">. The key advantage of machine learning is its ability to detect and respond to new and evolving threats, </w:t>
+      </w:r>
+      <w:r>
+        <w:rPr>
+          <w:color w:val="7F7F7F" w:themeColor="text1" w:themeTint="80"/>
+        </w:rPr>
+        <w:t xml:space="preserve">which traditional rule-based methods </w:t>
+      </w:r>
+      <w:r>
+        <w:t>may not be able to address. However, it's important to note that machine learning is not a silver bullet, and must be carefully designed, tested, and monitored to ensure its effectiveness and reliability.</w:t>
+      </w:r>
+    </w:p>
+    <w:p>
+      <w:pPr>
+        <w:pStyle w:val="ListParagraph"/>
+        <w:numPr>
+          <w:ilvl w:val="3"/>
+          <w:numId w:val="1"/>
+        </w:numPr>
+      </w:pPr>
+      <w:r>
+        <w:t xml:space="preserve">Malware detection: </w:t>
+      </w:r>
+    </w:p>
+    <w:p>
+      <w:pPr>
+        <w:pStyle w:val="ListParagraph"/>
+        <w:numPr>
+          <w:ilvl w:val="4"/>
+          <w:numId w:val="1"/>
+        </w:numPr>
+      </w:pPr>
+      <w:r>
+        <w:t>Machine learning algorithms can be trained on large datasets of known malware to identify patterns and features that distinguish malware from legitimate software. This can be used to develop classifiers that can automatically detect and block malware before it can infect a system.</w:t>
+      </w:r>
+    </w:p>
+    <w:p>
+      <w:pPr>
+        <w:pStyle w:val="ListParagraph"/>
+        <w:numPr>
+          <w:ilvl w:val="3"/>
+          <w:numId w:val="1"/>
+        </w:numPr>
+      </w:pPr>
+      <w:r>
+        <w:t xml:space="preserve">Anomaly detection: </w:t>
+      </w:r>
+    </w:p>
+    <w:p>
+      <w:pPr>
+        <w:pStyle w:val="ListParagraph"/>
+        <w:numPr>
+          <w:ilvl w:val="4"/>
+          <w:numId w:val="1"/>
+        </w:numPr>
+      </w:pPr>
+      <w:r>
+        <w:t xml:space="preserve">Machine learning algorithms can be used to detect unusual patterns or anomalies in network traffic, which may indicate a security threat. For example, an algorithm might learn to </w:t>
+      </w:r>
+      <w:r>
         <w:lastRenderedPageBreak/>
-        <w:t>Topic Introduction (SPAM vs HAM)</w:t>
-      </w:r>
-    </w:p>
-    <w:p>
-      <w:pPr>
-        <w:pStyle w:val="ListParagraph"/>
+        <w:t>recognize patterns of traffic associated with a DDoS attack, and alert security personnel when it detects a similar pattern.</w:t>
+      </w:r>
+    </w:p>
+    <w:p>
+      <w:pPr>
+        <w:pStyle w:val="ListParagraph"/>
+        <w:numPr>
+          <w:ilvl w:val="3"/>
+          <w:numId w:val="1"/>
+        </w:numPr>
+      </w:pPr>
+      <w:r>
+        <w:t xml:space="preserve">Fraud detection: </w:t>
+      </w:r>
+    </w:p>
+    <w:p>
+      <w:pPr>
+        <w:pStyle w:val="ListParagraph"/>
+        <w:numPr>
+          <w:ilvl w:val="4"/>
+          <w:numId w:val="1"/>
+        </w:numPr>
+      </w:pPr>
+      <w:r>
+        <w:t xml:space="preserve">Machine learning can be used to identify fraudulent activities, such as credit card fraud or identity theft. Algorithms can be trained on large datasets of known fraudulent </w:t>
+      </w:r>
+      <w:proofErr w:type="gramStart"/>
+      <w:r>
+        <w:t>activity, and</w:t>
+      </w:r>
+      <w:proofErr w:type="gramEnd"/>
+      <w:r>
+        <w:t xml:space="preserve"> learn to recognize patterns and features that indicate fraud.</w:t>
+      </w:r>
+    </w:p>
+    <w:p>
+      <w:pPr>
+        <w:pStyle w:val="ListParagraph"/>
+        <w:numPr>
+          <w:ilvl w:val="3"/>
+          <w:numId w:val="1"/>
+        </w:numPr>
+      </w:pPr>
+      <w:r>
+        <w:t xml:space="preserve">User behavior analysis: </w:t>
+      </w:r>
+    </w:p>
+    <w:p>
+      <w:pPr>
+        <w:pStyle w:val="ListParagraph"/>
+        <w:numPr>
+          <w:ilvl w:val="4"/>
+          <w:numId w:val="1"/>
+        </w:numPr>
+      </w:pPr>
+      <w:r>
+        <w:t>Machine learning can be used to monitor user behavior on a network and detect unusual activity. Algorithms can learn to recognize patterns of behavior that indicate a security threat, such as an insider threat or a compromised account.</w:t>
+      </w:r>
+    </w:p>
+    <w:p>
+      <w:pPr>
+        <w:pStyle w:val="ListParagraph"/>
+        <w:numPr>
+          <w:ilvl w:val="3"/>
+          <w:numId w:val="1"/>
+        </w:numPr>
+        <w:rPr>
+          <w:color w:val="7F7F7F" w:themeColor="text1" w:themeTint="80"/>
+        </w:rPr>
+      </w:pPr>
+      <w:r>
+        <w:rPr>
+          <w:color w:val="7F7F7F" w:themeColor="text1" w:themeTint="80"/>
+        </w:rPr>
+        <w:t xml:space="preserve">Spam and phishing detection: </w:t>
+      </w:r>
+    </w:p>
+    <w:p>
+      <w:pPr>
+        <w:pStyle w:val="ListParagraph"/>
+        <w:numPr>
+          <w:ilvl w:val="4"/>
+          <w:numId w:val="1"/>
+        </w:numPr>
+        <w:rPr>
+          <w:color w:val="7F7F7F" w:themeColor="text1" w:themeTint="80"/>
+        </w:rPr>
+      </w:pPr>
+      <w:r>
+        <w:rPr>
+          <w:color w:val="7F7F7F" w:themeColor="text1" w:themeTint="80"/>
+        </w:rPr>
+        <w:t xml:space="preserve">Machine learning can be used to detect and filter out spam emails and phishing attempts. Algorithms can be trained on large datasets of labeled </w:t>
+      </w:r>
+      <w:proofErr w:type="gramStart"/>
+      <w:r>
+        <w:rPr>
+          <w:color w:val="7F7F7F" w:themeColor="text1" w:themeTint="80"/>
+        </w:rPr>
+        <w:t>emails, and</w:t>
+      </w:r>
+      <w:proofErr w:type="gramEnd"/>
+      <w:r>
+        <w:rPr>
+          <w:color w:val="7F7F7F" w:themeColor="text1" w:themeTint="80"/>
+        </w:rPr>
+        <w:t xml:space="preserve"> learn to recognize patterns and features that indicate spam or phishing.</w:t>
+      </w:r>
+    </w:p>
+    <w:p>
+      <w:pPr>
+        <w:pStyle w:val="ListParagraph"/>
+        <w:numPr>
+          <w:ilvl w:val="4"/>
+          <w:numId w:val="1"/>
+        </w:numPr>
+        <w:rPr>
+          <w:color w:val="7F7F7F" w:themeColor="text1" w:themeTint="80"/>
+        </w:rPr>
+      </w:pPr>
+      <w:r>
+        <w:rPr>
+          <w:color w:val="7F7F7F" w:themeColor="text1" w:themeTint="80"/>
+        </w:rPr>
+        <w:t>Important as spam is constantly changing.</w:t>
+      </w:r>
+    </w:p>
+    <w:p>
+      <w:pPr>
+        <w:pStyle w:val="Heading3"/>
         <w:numPr>
           <w:ilvl w:val="2"/>
           <w:numId w:val="1"/>
         </w:numPr>
         <w:rPr>
-          <w:strike/>
-        </w:rPr>
-      </w:pPr>
-      <w:r>
-        <w:rPr>
-          <w:strike/>
-        </w:rPr>
-        <w:t>first iteration of Machine learning in Cyber security was a spam filter for email – evolution from then until now</w:t>
-      </w:r>
-      <w:commentRangeEnd w:id="2"/>
-      <w:r>
-        <w:rPr>
-          <w:rStyle w:val="CommentReference"/>
-        </w:rPr>
-        <w:commentReference w:id="2"/>
-      </w:r>
-    </w:p>
-    <w:p>
-      <w:pPr>
-        <w:pStyle w:val="Heading2"/>
-        <w:numPr>
-          <w:ilvl w:val="1"/>
-          <w:numId w:val="1"/>
-        </w:numPr>
-        <w:rPr>
-          <w:rFonts w:asciiTheme="minorHAnsi" w:hAnsiTheme="minorHAnsi" w:cstheme="minorHAnsi"/>
-          <w:color w:val="auto"/>
-          <w:sz w:val="22"/>
-          <w:szCs w:val="22"/>
-        </w:rPr>
-      </w:pPr>
-      <w:r>
-        <w:rPr>
-          <w:rFonts w:asciiTheme="minorHAnsi" w:hAnsiTheme="minorHAnsi" w:cstheme="minorHAnsi"/>
-          <w:color w:val="auto"/>
-          <w:sz w:val="22"/>
-          <w:szCs w:val="22"/>
-        </w:rPr>
-        <w:t>Cyber Security</w:t>
-      </w:r>
-    </w:p>
-    <w:p>
-      <w:pPr>
-        <w:pStyle w:val="Heading3"/>
-        <w:numPr>
-          <w:ilvl w:val="2"/>
-          <w:numId w:val="1"/>
-        </w:numPr>
-        <w:rPr>
-          <w:rFonts w:asciiTheme="minorHAnsi" w:hAnsiTheme="minorHAnsi" w:cstheme="minorHAnsi"/>
-          <w:color w:val="auto"/>
-          <w:sz w:val="22"/>
-          <w:szCs w:val="22"/>
-        </w:rPr>
-      </w:pPr>
-      <w:r>
-        <w:rPr>
-          <w:rFonts w:asciiTheme="minorHAnsi" w:hAnsiTheme="minorHAnsi" w:cstheme="minorHAnsi"/>
-          <w:color w:val="auto"/>
-          <w:sz w:val="22"/>
-          <w:szCs w:val="22"/>
-        </w:rPr>
-        <w:t>ML in general</w:t>
+          <w:rFonts w:asciiTheme="minorHAnsi" w:hAnsiTheme="minorHAnsi" w:cstheme="minorHAnsi"/>
+          <w:color w:val="auto"/>
+          <w:sz w:val="22"/>
+          <w:szCs w:val="22"/>
+        </w:rPr>
+      </w:pPr>
+      <w:r>
+        <w:rPr>
+          <w:rFonts w:asciiTheme="minorHAnsi" w:hAnsiTheme="minorHAnsi" w:cstheme="minorHAnsi"/>
+          <w:color w:val="auto"/>
+          <w:sz w:val="22"/>
+          <w:szCs w:val="22"/>
+        </w:rPr>
+        <w:t>Spam V Ham</w:t>
       </w:r>
     </w:p>
     <w:p>
@@ -1553,10 +1734,7 @@
         </w:numPr>
       </w:pPr>
       <w:r>
-        <w:t>Machine learning is being increasingly used in cybersecurity for detecting and preventing a variety of threats</w:t>
-      </w:r>
-      <w:r>
-        <w:t>. The key advantage of machine learning is its ability to detect and respond to new and evolving threats, which traditional rule-based methods may not be able to address. However, it's important to note that machine learning is not a silver bullet, and must be carefully designed, tested, and monitored to ensure its effectiveness and reliability.</w:t>
+        <w:t>Spam vs Ham algorithms, which are used to classify emails as spam or legitimate (ham), are a specific application of machine learning in cybersecurity.</w:t>
       </w:r>
     </w:p>
     <w:p>
@@ -1568,8 +1746,51 @@
         </w:numPr>
       </w:pPr>
       <w:r>
-        <w:t xml:space="preserve">Malware detection: </w:t>
-      </w:r>
+        <w:t xml:space="preserve">Used for detecting and preventing a variety of threats, including spam and phishing </w:t>
+      </w:r>
+      <w:proofErr w:type="gramStart"/>
+      <w:r>
+        <w:t>attacks</w:t>
+      </w:r>
+      <w:proofErr w:type="gramEnd"/>
+    </w:p>
+    <w:p>
+      <w:pPr>
+        <w:pStyle w:val="ListParagraph"/>
+        <w:numPr>
+          <w:ilvl w:val="3"/>
+          <w:numId w:val="1"/>
+        </w:numPr>
+      </w:pPr>
+      <w:r>
+        <w:t>adapt to new types of spam and phishing attacks that may not have been seen before</w:t>
+      </w:r>
+    </w:p>
+    <w:p>
+      <w:pPr>
+        <w:pStyle w:val="ListParagraph"/>
+        <w:numPr>
+          <w:ilvl w:val="3"/>
+          <w:numId w:val="1"/>
+        </w:numPr>
+      </w:pPr>
+      <w:r>
+        <w:t>Better than t</w:t>
+      </w:r>
+      <w:r>
+        <w:t xml:space="preserve">raditional rule-based methods for spam filtering </w:t>
+      </w:r>
+      <w:r>
+        <w:t xml:space="preserve">because they </w:t>
+      </w:r>
+      <w:r>
+        <w:t xml:space="preserve">can be easily circumvented by </w:t>
+      </w:r>
+      <w:proofErr w:type="gramStart"/>
+      <w:r>
+        <w:t>attackers</w:t>
+      </w:r>
+      <w:proofErr w:type="gramEnd"/>
     </w:p>
     <w:p>
       <w:pPr>
@@ -1580,7 +1801,15 @@
         </w:numPr>
       </w:pPr>
       <w:r>
-        <w:t>Machine learning algorithms can be trained on large datasets of known malware to identify patterns and features that distinguish malware from legitimate software. This can be used to develop classifiers that can automatically detect and block malware before it can infect a system.</w:t>
+        <w:t xml:space="preserve">Attackers </w:t>
+      </w:r>
+      <w:proofErr w:type="gramStart"/>
+      <w:r>
+        <w:t>are able to</w:t>
+      </w:r>
+      <w:proofErr w:type="gramEnd"/>
+      <w:r>
+        <w:t xml:space="preserve"> modify the content of their emails to avoid triggering the rules. </w:t>
       </w:r>
     </w:p>
     <w:p>
@@ -1592,7 +1821,19 @@
         </w:numPr>
       </w:pPr>
       <w:r>
-        <w:t xml:space="preserve">Anomaly detection: </w:t>
+        <w:t>In contrast, machine learning algorithms can learn to detect more subtle patterns and features that are characteristic of spam and phishing attacks, even if they have not been seen before.</w:t>
+      </w:r>
+    </w:p>
+    <w:p>
+      <w:pPr>
+        <w:pStyle w:val="ListParagraph"/>
+        <w:numPr>
+          <w:ilvl w:val="3"/>
+          <w:numId w:val="1"/>
+        </w:numPr>
+      </w:pPr>
+      <w:r>
+        <w:t>Not perfect, still vulnerable:</w:t>
       </w:r>
     </w:p>
     <w:p>
@@ -1604,19 +1845,15 @@
         </w:numPr>
       </w:pPr>
       <w:r>
-        <w:t>Machine learning algorithms can be used to detect unusual patterns or anomalies in network traffic, which may indicate a security threat. For example, an algorithm might learn to recognize patterns of traffic associated with a DDoS attack, and alert security personnel when it detects a similar pattern.</w:t>
-      </w:r>
-    </w:p>
-    <w:p>
-      <w:pPr>
-        <w:pStyle w:val="ListParagraph"/>
-        <w:numPr>
-          <w:ilvl w:val="3"/>
-          <w:numId w:val="1"/>
-        </w:numPr>
-      </w:pPr>
-      <w:r>
-        <w:t xml:space="preserve">Fraud detection: </w:t>
+        <w:t xml:space="preserve">machine learning algorithms for spam vs ham classification can also be vulnerable to adversarial </w:t>
+      </w:r>
+      <w:proofErr w:type="gramStart"/>
+      <w:r>
+        <w:t>attacks</w:t>
+      </w:r>
+      <w:proofErr w:type="gramEnd"/>
+      <w:r>
+        <w:t xml:space="preserve"> </w:t>
       </w:r>
     </w:p>
     <w:p>
@@ -1628,285 +1865,39 @@
         </w:numPr>
       </w:pPr>
       <w:r>
-        <w:t xml:space="preserve">Machine learning can be used to identify fraudulent activities, such as credit card fraud or identity theft. Algorithms can be trained on large datasets of known fraudulent </w:t>
+        <w:t xml:space="preserve">attackers deliberately craft emails to evade detection by the algorithm. </w:t>
+      </w:r>
+    </w:p>
+    <w:p>
+      <w:pPr>
+        <w:pStyle w:val="ListParagraph"/>
+        <w:numPr>
+          <w:ilvl w:val="5"/>
+          <w:numId w:val="1"/>
+        </w:numPr>
+      </w:pPr>
+      <w:r>
+        <w:t xml:space="preserve">For example, an attacker might include certain words or phrases that are commonly associated with legitimate emails to fool the algorithm into classifying the email as ham, even though it is </w:t>
       </w:r>
       <w:proofErr w:type="gramStart"/>
       <w:r>
-        <w:t>activity, and</w:t>
+        <w:t>actually spam</w:t>
       </w:r>
       <w:proofErr w:type="gramEnd"/>
       <w:r>
-        <w:t xml:space="preserve"> learn to recognize patterns and features that indicate fraud.</w:t>
-      </w:r>
-    </w:p>
-    <w:p>
-      <w:pPr>
-        <w:pStyle w:val="ListParagraph"/>
-        <w:numPr>
-          <w:ilvl w:val="3"/>
-          <w:numId w:val="1"/>
-        </w:numPr>
-      </w:pPr>
-      <w:r>
-        <w:t xml:space="preserve">User behavior analysis: </w:t>
-      </w:r>
-    </w:p>
-    <w:p>
-      <w:pPr>
-        <w:pStyle w:val="ListParagraph"/>
-        <w:numPr>
-          <w:ilvl w:val="4"/>
-          <w:numId w:val="1"/>
-        </w:numPr>
-      </w:pPr>
-      <w:r>
-        <w:t>Machine learning can be used to monitor user behavior on a network and detect unusual activity. Algorithms can learn to recognize patterns of behavior that indicate a security threat, such as an insider threat or a compromised account.</w:t>
-      </w:r>
-    </w:p>
-    <w:p>
-      <w:pPr>
-        <w:pStyle w:val="ListParagraph"/>
-        <w:numPr>
-          <w:ilvl w:val="3"/>
-          <w:numId w:val="1"/>
-        </w:numPr>
-      </w:pPr>
-      <w:r>
-        <w:t xml:space="preserve">Spam and phishing detection: </w:t>
-      </w:r>
-    </w:p>
-    <w:p>
-      <w:pPr>
-        <w:pStyle w:val="ListParagraph"/>
-        <w:numPr>
-          <w:ilvl w:val="4"/>
-          <w:numId w:val="1"/>
-        </w:numPr>
-      </w:pPr>
-      <w:r>
-        <w:t xml:space="preserve">Machine learning can be used to detect and filter out spam emails and phishing attempts. Algorithms can be trained on large datasets of labeled </w:t>
-      </w:r>
-      <w:proofErr w:type="gramStart"/>
-      <w:r>
-        <w:t>emails, and</w:t>
-      </w:r>
-      <w:proofErr w:type="gramEnd"/>
-      <w:r>
-        <w:t xml:space="preserve"> learn to recognize patterns and features that indicate spam or phishing.</w:t>
-      </w:r>
-    </w:p>
-    <w:p>
-      <w:pPr>
-        <w:pStyle w:val="ListParagraph"/>
-        <w:numPr>
-          <w:ilvl w:val="4"/>
-          <w:numId w:val="1"/>
-        </w:numPr>
-      </w:pPr>
-      <w:r>
-        <w:t xml:space="preserve">Important as spam is </w:t>
-      </w:r>
-      <w:r>
-        <w:t>constantly changing.</w:t>
-      </w:r>
-    </w:p>
-    <w:p>
-      <w:pPr>
-        <w:pStyle w:val="Heading3"/>
-        <w:numPr>
-          <w:ilvl w:val="2"/>
-          <w:numId w:val="1"/>
-        </w:numPr>
-        <w:rPr>
-          <w:rFonts w:asciiTheme="minorHAnsi" w:hAnsiTheme="minorHAnsi" w:cstheme="minorHAnsi"/>
-          <w:color w:val="auto"/>
-          <w:sz w:val="22"/>
-          <w:szCs w:val="22"/>
-        </w:rPr>
-      </w:pPr>
-      <w:r>
-        <w:rPr>
-          <w:rFonts w:asciiTheme="minorHAnsi" w:hAnsiTheme="minorHAnsi" w:cstheme="minorHAnsi"/>
-          <w:color w:val="auto"/>
-          <w:sz w:val="22"/>
-          <w:szCs w:val="22"/>
-        </w:rPr>
+        <w:t xml:space="preserve">. </w:t>
+      </w:r>
+    </w:p>
+    <w:p>
+      <w:pPr>
+        <w:pStyle w:val="ListParagraph"/>
+        <w:numPr>
+          <w:ilvl w:val="5"/>
+          <w:numId w:val="1"/>
+        </w:numPr>
+      </w:pPr>
+      <w:r>
         <w:lastRenderedPageBreak/>
-        <w:t>Spam V Ham</w:t>
-      </w:r>
-    </w:p>
-    <w:p>
-      <w:pPr>
-        <w:pStyle w:val="ListParagraph"/>
-        <w:numPr>
-          <w:ilvl w:val="3"/>
-          <w:numId w:val="1"/>
-        </w:numPr>
-      </w:pPr>
-      <w:r>
-        <w:t>Spam vs Ham algorithms, which are used to classify emails as spam or legitimate (ham), are a specific application of machine learning in cybersecurity.</w:t>
-      </w:r>
-    </w:p>
-    <w:p>
-      <w:pPr>
-        <w:pStyle w:val="ListParagraph"/>
-        <w:numPr>
-          <w:ilvl w:val="3"/>
-          <w:numId w:val="1"/>
-        </w:numPr>
-      </w:pPr>
-      <w:r>
-        <w:t xml:space="preserve">Used for detecting and preventing a variety of threats, including spam and phishing </w:t>
-      </w:r>
-      <w:proofErr w:type="gramStart"/>
-      <w:r>
-        <w:t>attacks</w:t>
-      </w:r>
-      <w:proofErr w:type="gramEnd"/>
-    </w:p>
-    <w:p>
-      <w:pPr>
-        <w:pStyle w:val="ListParagraph"/>
-        <w:numPr>
-          <w:ilvl w:val="3"/>
-          <w:numId w:val="1"/>
-        </w:numPr>
-      </w:pPr>
-      <w:r>
-        <w:t>adapt to new types of spam and phishing attacks that may not have been seen before</w:t>
-      </w:r>
-    </w:p>
-    <w:p>
-      <w:pPr>
-        <w:pStyle w:val="ListParagraph"/>
-        <w:numPr>
-          <w:ilvl w:val="3"/>
-          <w:numId w:val="1"/>
-        </w:numPr>
-      </w:pPr>
-      <w:r>
-        <w:t>Better than t</w:t>
-      </w:r>
-      <w:r>
-        <w:t xml:space="preserve">raditional rule-based methods for spam filtering </w:t>
-      </w:r>
-      <w:r>
-        <w:t xml:space="preserve">because they </w:t>
-      </w:r>
-      <w:r>
-        <w:t xml:space="preserve">can be easily circumvented by </w:t>
-      </w:r>
-      <w:proofErr w:type="gramStart"/>
-      <w:r>
-        <w:t>attackers</w:t>
-      </w:r>
-      <w:proofErr w:type="gramEnd"/>
-    </w:p>
-    <w:p>
-      <w:pPr>
-        <w:pStyle w:val="ListParagraph"/>
-        <w:numPr>
-          <w:ilvl w:val="4"/>
-          <w:numId w:val="1"/>
-        </w:numPr>
-      </w:pPr>
-      <w:r>
-        <w:t xml:space="preserve">Attackers </w:t>
-      </w:r>
-      <w:proofErr w:type="gramStart"/>
-      <w:r>
-        <w:t>are able to</w:t>
-      </w:r>
-      <w:proofErr w:type="gramEnd"/>
-      <w:r>
-        <w:t xml:space="preserve"> modify the content of their emails to avoid triggering the rules. </w:t>
-      </w:r>
-    </w:p>
-    <w:p>
-      <w:pPr>
-        <w:pStyle w:val="ListParagraph"/>
-        <w:numPr>
-          <w:ilvl w:val="3"/>
-          <w:numId w:val="1"/>
-        </w:numPr>
-      </w:pPr>
-      <w:r>
-        <w:t>In contrast, machine learning algorithms can learn to detect more subtle patterns and features that are characteristic of spam and phishing attacks, even if they have not been seen before.</w:t>
-      </w:r>
-    </w:p>
-    <w:p>
-      <w:pPr>
-        <w:pStyle w:val="ListParagraph"/>
-        <w:numPr>
-          <w:ilvl w:val="3"/>
-          <w:numId w:val="1"/>
-        </w:numPr>
-      </w:pPr>
-      <w:r>
-        <w:t>Not perfect, still vulnerable:</w:t>
-      </w:r>
-    </w:p>
-    <w:p>
-      <w:pPr>
-        <w:pStyle w:val="ListParagraph"/>
-        <w:numPr>
-          <w:ilvl w:val="4"/>
-          <w:numId w:val="1"/>
-        </w:numPr>
-      </w:pPr>
-      <w:r>
-        <w:t xml:space="preserve">machine learning algorithms for spam vs ham classification can also be vulnerable to adversarial </w:t>
-      </w:r>
-      <w:proofErr w:type="gramStart"/>
-      <w:r>
-        <w:t>attacks</w:t>
-      </w:r>
-      <w:proofErr w:type="gramEnd"/>
-      <w:r>
-        <w:t xml:space="preserve"> </w:t>
-      </w:r>
-    </w:p>
-    <w:p>
-      <w:pPr>
-        <w:pStyle w:val="ListParagraph"/>
-        <w:numPr>
-          <w:ilvl w:val="4"/>
-          <w:numId w:val="1"/>
-        </w:numPr>
-      </w:pPr>
-      <w:r>
-        <w:t xml:space="preserve">attackers deliberately craft emails to evade detection by the algorithm. </w:t>
-      </w:r>
-    </w:p>
-    <w:p>
-      <w:pPr>
-        <w:pStyle w:val="ListParagraph"/>
-        <w:numPr>
-          <w:ilvl w:val="5"/>
-          <w:numId w:val="1"/>
-        </w:numPr>
-      </w:pPr>
-      <w:r>
-        <w:t xml:space="preserve">For example, an attacker might include certain words or phrases that are commonly associated with legitimate emails to fool the algorithm into classifying the email as ham, even though it is </w:t>
-      </w:r>
-      <w:proofErr w:type="gramStart"/>
-      <w:r>
-        <w:t>actually spam</w:t>
-      </w:r>
-      <w:proofErr w:type="gramEnd"/>
-      <w:r>
-        <w:t xml:space="preserve">. </w:t>
-      </w:r>
-    </w:p>
-    <w:p>
-      <w:pPr>
-        <w:pStyle w:val="ListParagraph"/>
-        <w:numPr>
-          <w:ilvl w:val="5"/>
-          <w:numId w:val="1"/>
-        </w:numPr>
-      </w:pPr>
-      <w:r>
         <w:t>Therefore, it is important to carefully design and test machine learning algorithms for cybersecurity applications, and to continually monitor their performance to detect and mitigate any vulnerabilities or weaknesses.</w:t>
       </w:r>
     </w:p>
@@ -8324,7 +8315,6 @@
           <w:sz w:val="24"/>
           <w:szCs w:val="24"/>
         </w:rPr>
-        <w:lastRenderedPageBreak/>
         <w:t>Results [review</w:t>
       </w:r>
       <w:r>
@@ -8476,6 +8466,7 @@
         </w:numPr>
       </w:pPr>
       <w:r>
+        <w:lastRenderedPageBreak/>
         <w:t xml:space="preserve">In summary, KNN is a simple and intuitive algorithm that uses distances between data points to make predictions. It is often used in problems where there is a clear separation between </w:t>
       </w:r>
       <w:proofErr w:type="gramStart"/>

</xml_diff>

<commit_message>
Formatting, beginning methods section
</commit_message>
<xml_diff>
--- a/Project Report/Project Outline [Draft 3].docx
+++ b/Project Report/Project Outline [Draft 3].docx
@@ -1570,368 +1570,396 @@
         </w:numPr>
       </w:pPr>
       <w:r>
-        <w:t xml:space="preserve">Machine learning algorithms can be used to detect unusual patterns or anomalies in network traffic, which may indicate a security threat. For example, an algorithm might learn to </w:t>
-      </w:r>
-      <w:r>
+        <w:t>Machine learning algorithms can be used to detect unusual patterns or anomalies in network traffic, which may indicate a security threat. For example, an algorithm might learn to recognize patterns of traffic associated with a DDoS attack, and alert security personnel when it detects a similar pattern.</w:t>
+      </w:r>
+    </w:p>
+    <w:p>
+      <w:pPr>
+        <w:pStyle w:val="ListParagraph"/>
+        <w:numPr>
+          <w:ilvl w:val="3"/>
+          <w:numId w:val="1"/>
+        </w:numPr>
+      </w:pPr>
+      <w:r>
+        <w:t xml:space="preserve">Fraud detection: </w:t>
+      </w:r>
+    </w:p>
+    <w:p>
+      <w:pPr>
+        <w:pStyle w:val="ListParagraph"/>
+        <w:numPr>
+          <w:ilvl w:val="4"/>
+          <w:numId w:val="1"/>
+        </w:numPr>
+      </w:pPr>
+      <w:r>
+        <w:t xml:space="preserve">Machine learning can be used to identify fraudulent activities, such as credit card fraud or identity theft. Algorithms can be trained on large datasets of known fraudulent </w:t>
+      </w:r>
+      <w:proofErr w:type="gramStart"/>
+      <w:r>
+        <w:t>activity, and</w:t>
+      </w:r>
+      <w:proofErr w:type="gramEnd"/>
+      <w:r>
+        <w:t xml:space="preserve"> learn to recognize patterns and features that indicate fraud.</w:t>
+      </w:r>
+    </w:p>
+    <w:p>
+      <w:pPr>
+        <w:pStyle w:val="ListParagraph"/>
+        <w:numPr>
+          <w:ilvl w:val="3"/>
+          <w:numId w:val="1"/>
+        </w:numPr>
+      </w:pPr>
+      <w:r>
+        <w:t xml:space="preserve">User behavior analysis: </w:t>
+      </w:r>
+    </w:p>
+    <w:p>
+      <w:pPr>
+        <w:pStyle w:val="ListParagraph"/>
+        <w:numPr>
+          <w:ilvl w:val="4"/>
+          <w:numId w:val="1"/>
+        </w:numPr>
+      </w:pPr>
+      <w:r>
+        <w:t>Machine learning can be used to monitor user behavior on a network and detect unusual activity. Algorithms can learn to recognize patterns of behavior that indicate a security threat, such as an insider threat or a compromised account.</w:t>
+      </w:r>
+    </w:p>
+    <w:p>
+      <w:pPr>
+        <w:pStyle w:val="ListParagraph"/>
+        <w:numPr>
+          <w:ilvl w:val="3"/>
+          <w:numId w:val="1"/>
+        </w:numPr>
+        <w:rPr>
+          <w:color w:val="7F7F7F" w:themeColor="text1" w:themeTint="80"/>
+        </w:rPr>
+      </w:pPr>
+      <w:r>
+        <w:rPr>
+          <w:color w:val="7F7F7F" w:themeColor="text1" w:themeTint="80"/>
+        </w:rPr>
+        <w:t xml:space="preserve">Spam and phishing detection: </w:t>
+      </w:r>
+    </w:p>
+    <w:p>
+      <w:pPr>
+        <w:pStyle w:val="ListParagraph"/>
+        <w:numPr>
+          <w:ilvl w:val="4"/>
+          <w:numId w:val="1"/>
+        </w:numPr>
+        <w:rPr>
+          <w:color w:val="7F7F7F" w:themeColor="text1" w:themeTint="80"/>
+        </w:rPr>
+      </w:pPr>
+      <w:r>
+        <w:rPr>
+          <w:color w:val="7F7F7F" w:themeColor="text1" w:themeTint="80"/>
+        </w:rPr>
+        <w:t xml:space="preserve">Machine learning can be used to detect and filter out spam emails and phishing attempts. Algorithms can be trained on large datasets of labeled </w:t>
+      </w:r>
+      <w:proofErr w:type="gramStart"/>
+      <w:r>
+        <w:rPr>
+          <w:color w:val="7F7F7F" w:themeColor="text1" w:themeTint="80"/>
+        </w:rPr>
+        <w:t>emails, and</w:t>
+      </w:r>
+      <w:proofErr w:type="gramEnd"/>
+      <w:r>
+        <w:rPr>
+          <w:color w:val="7F7F7F" w:themeColor="text1" w:themeTint="80"/>
+        </w:rPr>
+        <w:t xml:space="preserve"> learn to recognize patterns and features that indicate spam or phishing.</w:t>
+      </w:r>
+    </w:p>
+    <w:p>
+      <w:pPr>
+        <w:pStyle w:val="ListParagraph"/>
+        <w:numPr>
+          <w:ilvl w:val="4"/>
+          <w:numId w:val="1"/>
+        </w:numPr>
+        <w:rPr>
+          <w:color w:val="7F7F7F" w:themeColor="text1" w:themeTint="80"/>
+        </w:rPr>
+      </w:pPr>
+      <w:r>
+        <w:rPr>
+          <w:color w:val="7F7F7F" w:themeColor="text1" w:themeTint="80"/>
+        </w:rPr>
+        <w:t>Important as spam is constantly changing.</w:t>
+      </w:r>
+    </w:p>
+    <w:p>
+      <w:pPr>
+        <w:pStyle w:val="Heading3"/>
+        <w:numPr>
+          <w:ilvl w:val="2"/>
+          <w:numId w:val="1"/>
+        </w:numPr>
+        <w:rPr>
+          <w:rFonts w:asciiTheme="minorHAnsi" w:hAnsiTheme="minorHAnsi" w:cstheme="minorHAnsi"/>
+          <w:color w:val="auto"/>
+          <w:sz w:val="22"/>
+          <w:szCs w:val="22"/>
+        </w:rPr>
+      </w:pPr>
+      <w:r>
+        <w:rPr>
+          <w:rFonts w:asciiTheme="minorHAnsi" w:hAnsiTheme="minorHAnsi" w:cstheme="minorHAnsi"/>
+          <w:color w:val="auto"/>
+          <w:sz w:val="22"/>
+          <w:szCs w:val="22"/>
+        </w:rPr>
+        <w:t>Spam V Ham</w:t>
+      </w:r>
+    </w:p>
+    <w:p>
+      <w:pPr>
+        <w:pStyle w:val="ListParagraph"/>
+        <w:numPr>
+          <w:ilvl w:val="3"/>
+          <w:numId w:val="1"/>
+        </w:numPr>
+      </w:pPr>
+      <w:r>
+        <w:t>Spam vs Ham algorithms, which are used to classify emails as spam or legitimate (ham), are a specific application of machine learning in cybersecurity.</w:t>
+      </w:r>
+    </w:p>
+    <w:p>
+      <w:pPr>
+        <w:pStyle w:val="ListParagraph"/>
+        <w:numPr>
+          <w:ilvl w:val="3"/>
+          <w:numId w:val="1"/>
+        </w:numPr>
+      </w:pPr>
+      <w:r>
+        <w:t xml:space="preserve">Used for detecting and preventing a variety of threats, including spam and phishing </w:t>
+      </w:r>
+      <w:proofErr w:type="gramStart"/>
+      <w:r>
+        <w:t>attacks</w:t>
+      </w:r>
+      <w:proofErr w:type="gramEnd"/>
+    </w:p>
+    <w:p>
+      <w:pPr>
+        <w:pStyle w:val="ListParagraph"/>
+        <w:numPr>
+          <w:ilvl w:val="3"/>
+          <w:numId w:val="1"/>
+        </w:numPr>
+      </w:pPr>
+      <w:r>
+        <w:t>adapt to new types of spam and phishing attacks that may not have been seen before</w:t>
+      </w:r>
+    </w:p>
+    <w:p>
+      <w:pPr>
+        <w:pStyle w:val="ListParagraph"/>
+        <w:numPr>
+          <w:ilvl w:val="3"/>
+          <w:numId w:val="1"/>
+        </w:numPr>
+      </w:pPr>
+      <w:bookmarkStart w:id="3" w:name="_Hlk132295061"/>
+      <w:r>
+        <w:rPr>
+          <w:color w:val="7F7F7F" w:themeColor="text1" w:themeTint="80"/>
+        </w:rPr>
+        <w:t>Better than t</w:t>
+      </w:r>
+      <w:r>
+        <w:rPr>
+          <w:color w:val="7F7F7F" w:themeColor="text1" w:themeTint="80"/>
+        </w:rPr>
+        <w:t xml:space="preserve">raditional rule-based methods </w:t>
+      </w:r>
+      <w:r>
+        <w:t xml:space="preserve">for spam filtering </w:t>
+      </w:r>
+      <w:r>
+        <w:t xml:space="preserve">because they </w:t>
+      </w:r>
+      <w:r>
+        <w:t xml:space="preserve">can be easily circumvented by </w:t>
+      </w:r>
+      <w:proofErr w:type="gramStart"/>
+      <w:r>
+        <w:t>attackers</w:t>
+      </w:r>
+      <w:proofErr w:type="gramEnd"/>
+    </w:p>
+    <w:p>
+      <w:pPr>
+        <w:pStyle w:val="ListParagraph"/>
+        <w:numPr>
+          <w:ilvl w:val="4"/>
+          <w:numId w:val="1"/>
+        </w:numPr>
+      </w:pPr>
+      <w:r>
+        <w:t xml:space="preserve">Attackers </w:t>
+      </w:r>
+      <w:proofErr w:type="gramStart"/>
+      <w:r>
+        <w:t>are able to</w:t>
+      </w:r>
+      <w:proofErr w:type="gramEnd"/>
+      <w:r>
+        <w:t xml:space="preserve"> modify the content of their emails to avoid triggering the rules. </w:t>
+      </w:r>
+    </w:p>
+    <w:bookmarkEnd w:id="3"/>
+    <w:p>
+      <w:pPr>
+        <w:pStyle w:val="ListParagraph"/>
+        <w:numPr>
+          <w:ilvl w:val="3"/>
+          <w:numId w:val="1"/>
+        </w:numPr>
+      </w:pPr>
+      <w:r>
+        <w:t>In contrast, machine learning algorithms can learn to detect more subtle patterns and features that are characteristic of spam and phishing attacks, even if they have not been seen before.</w:t>
+      </w:r>
+    </w:p>
+    <w:p>
+      <w:pPr>
+        <w:pStyle w:val="ListParagraph"/>
+        <w:numPr>
+          <w:ilvl w:val="3"/>
+          <w:numId w:val="1"/>
+        </w:numPr>
+      </w:pPr>
+      <w:r>
+        <w:t>Not perfect, still vulnerable:</w:t>
+      </w:r>
+    </w:p>
+    <w:p>
+      <w:pPr>
+        <w:pStyle w:val="ListParagraph"/>
+        <w:numPr>
+          <w:ilvl w:val="4"/>
+          <w:numId w:val="1"/>
+        </w:numPr>
+      </w:pPr>
+      <w:r>
+        <w:t xml:space="preserve">machine learning algorithms for spam vs ham classification can also be vulnerable to adversarial </w:t>
+      </w:r>
+      <w:proofErr w:type="gramStart"/>
+      <w:r>
+        <w:t>attacks</w:t>
+      </w:r>
+      <w:proofErr w:type="gramEnd"/>
+      <w:r>
+        <w:t xml:space="preserve"> </w:t>
+      </w:r>
+    </w:p>
+    <w:p>
+      <w:pPr>
+        <w:pStyle w:val="ListParagraph"/>
+        <w:numPr>
+          <w:ilvl w:val="4"/>
+          <w:numId w:val="1"/>
+        </w:numPr>
+      </w:pPr>
+      <w:r>
+        <w:t xml:space="preserve">attackers deliberately craft emails to evade detection by the algorithm. </w:t>
+      </w:r>
+    </w:p>
+    <w:p>
+      <w:pPr>
+        <w:pStyle w:val="ListParagraph"/>
+        <w:numPr>
+          <w:ilvl w:val="5"/>
+          <w:numId w:val="1"/>
+        </w:numPr>
+      </w:pPr>
+      <w:r>
+        <w:t xml:space="preserve">For example, an attacker might include certain words or phrases that are commonly associated with legitimate emails to fool the algorithm into classifying the email as ham, even though it is </w:t>
+      </w:r>
+      <w:proofErr w:type="gramStart"/>
+      <w:r>
+        <w:t>actually spam</w:t>
+      </w:r>
+      <w:proofErr w:type="gramEnd"/>
+      <w:r>
+        <w:t xml:space="preserve">. </w:t>
+      </w:r>
+    </w:p>
+    <w:p>
+      <w:pPr>
+        <w:pStyle w:val="ListParagraph"/>
+        <w:numPr>
+          <w:ilvl w:val="5"/>
+          <w:numId w:val="1"/>
+        </w:numPr>
+      </w:pPr>
+      <w:r>
+        <w:t>Therefore, it is important to carefully design and test machine learning algorithms for cybersecurity applications, and to continually monitor their performance to detect and mitigate any vulnerabilities or weaknesses.</w:t>
+      </w:r>
+    </w:p>
+    <w:p>
+      <w:pPr>
+        <w:pStyle w:val="ListParagraph"/>
+        <w:numPr>
+          <w:ilvl w:val="6"/>
+          <w:numId w:val="1"/>
+        </w:numPr>
+      </w:pPr>
+      <w:r>
+        <w:t>[</w:t>
+      </w:r>
+      <w:r>
+        <w:rPr>
+          <w:u w:val="single"/>
+        </w:rPr>
+        <w:t>Use as segue into our objective</w:t>
+      </w:r>
+      <w:r>
+        <w:t>]</w:t>
+      </w:r>
+    </w:p>
+    <w:p>
+      <w:pPr>
+        <w:pStyle w:val="Heading2"/>
+        <w:numPr>
+          <w:ilvl w:val="1"/>
+          <w:numId w:val="1"/>
+        </w:numPr>
+        <w:rPr>
+          <w:rFonts w:asciiTheme="minorHAnsi" w:hAnsiTheme="minorHAnsi" w:cstheme="minorHAnsi"/>
+          <w:color w:val="auto"/>
+          <w:sz w:val="22"/>
+          <w:szCs w:val="22"/>
+        </w:rPr>
+      </w:pPr>
+      <w:r>
+        <w:rPr>
+          <w:rFonts w:asciiTheme="minorHAnsi" w:hAnsiTheme="minorHAnsi" w:cstheme="minorHAnsi"/>
+          <w:color w:val="auto"/>
+          <w:sz w:val="22"/>
+          <w:szCs w:val="22"/>
+        </w:rPr>
         <w:lastRenderedPageBreak/>
-        <w:t>recognize patterns of traffic associated with a DDoS attack, and alert security personnel when it detects a similar pattern.</w:t>
-      </w:r>
-    </w:p>
-    <w:p>
-      <w:pPr>
-        <w:pStyle w:val="ListParagraph"/>
-        <w:numPr>
-          <w:ilvl w:val="3"/>
-          <w:numId w:val="1"/>
-        </w:numPr>
-      </w:pPr>
-      <w:r>
-        <w:t xml:space="preserve">Fraud detection: </w:t>
-      </w:r>
-    </w:p>
-    <w:p>
-      <w:pPr>
-        <w:pStyle w:val="ListParagraph"/>
-        <w:numPr>
-          <w:ilvl w:val="4"/>
-          <w:numId w:val="1"/>
-        </w:numPr>
-      </w:pPr>
-      <w:r>
-        <w:t xml:space="preserve">Machine learning can be used to identify fraudulent activities, such as credit card fraud or identity theft. Algorithms can be trained on large datasets of known fraudulent </w:t>
-      </w:r>
-      <w:proofErr w:type="gramStart"/>
-      <w:r>
-        <w:t>activity, and</w:t>
-      </w:r>
-      <w:proofErr w:type="gramEnd"/>
-      <w:r>
-        <w:t xml:space="preserve"> learn to recognize patterns and features that indicate fraud.</w:t>
-      </w:r>
-    </w:p>
-    <w:p>
-      <w:pPr>
-        <w:pStyle w:val="ListParagraph"/>
-        <w:numPr>
-          <w:ilvl w:val="3"/>
-          <w:numId w:val="1"/>
-        </w:numPr>
-      </w:pPr>
-      <w:r>
-        <w:t xml:space="preserve">User behavior analysis: </w:t>
-      </w:r>
-    </w:p>
-    <w:p>
-      <w:pPr>
-        <w:pStyle w:val="ListParagraph"/>
-        <w:numPr>
-          <w:ilvl w:val="4"/>
-          <w:numId w:val="1"/>
-        </w:numPr>
-      </w:pPr>
-      <w:r>
-        <w:t>Machine learning can be used to monitor user behavior on a network and detect unusual activity. Algorithms can learn to recognize patterns of behavior that indicate a security threat, such as an insider threat or a compromised account.</w:t>
-      </w:r>
-    </w:p>
-    <w:p>
-      <w:pPr>
-        <w:pStyle w:val="ListParagraph"/>
-        <w:numPr>
-          <w:ilvl w:val="3"/>
-          <w:numId w:val="1"/>
-        </w:numPr>
-        <w:rPr>
-          <w:color w:val="7F7F7F" w:themeColor="text1" w:themeTint="80"/>
-        </w:rPr>
-      </w:pPr>
-      <w:r>
-        <w:rPr>
-          <w:color w:val="7F7F7F" w:themeColor="text1" w:themeTint="80"/>
-        </w:rPr>
-        <w:t xml:space="preserve">Spam and phishing detection: </w:t>
-      </w:r>
-    </w:p>
-    <w:p>
-      <w:pPr>
-        <w:pStyle w:val="ListParagraph"/>
-        <w:numPr>
-          <w:ilvl w:val="4"/>
-          <w:numId w:val="1"/>
-        </w:numPr>
-        <w:rPr>
-          <w:color w:val="7F7F7F" w:themeColor="text1" w:themeTint="80"/>
-        </w:rPr>
-      </w:pPr>
-      <w:r>
-        <w:rPr>
-          <w:color w:val="7F7F7F" w:themeColor="text1" w:themeTint="80"/>
-        </w:rPr>
-        <w:t xml:space="preserve">Machine learning can be used to detect and filter out spam emails and phishing attempts. Algorithms can be trained on large datasets of labeled </w:t>
-      </w:r>
-      <w:proofErr w:type="gramStart"/>
-      <w:r>
-        <w:rPr>
-          <w:color w:val="7F7F7F" w:themeColor="text1" w:themeTint="80"/>
-        </w:rPr>
-        <w:t>emails, and</w:t>
-      </w:r>
-      <w:proofErr w:type="gramEnd"/>
-      <w:r>
-        <w:rPr>
-          <w:color w:val="7F7F7F" w:themeColor="text1" w:themeTint="80"/>
-        </w:rPr>
-        <w:t xml:space="preserve"> learn to recognize patterns and features that indicate spam or phishing.</w:t>
-      </w:r>
-    </w:p>
-    <w:p>
-      <w:pPr>
-        <w:pStyle w:val="ListParagraph"/>
-        <w:numPr>
-          <w:ilvl w:val="4"/>
-          <w:numId w:val="1"/>
-        </w:numPr>
-        <w:rPr>
-          <w:color w:val="7F7F7F" w:themeColor="text1" w:themeTint="80"/>
-        </w:rPr>
-      </w:pPr>
-      <w:r>
-        <w:rPr>
-          <w:color w:val="7F7F7F" w:themeColor="text1" w:themeTint="80"/>
-        </w:rPr>
-        <w:t>Important as spam is constantly changing.</w:t>
-      </w:r>
-    </w:p>
-    <w:p>
-      <w:pPr>
-        <w:pStyle w:val="Heading3"/>
-        <w:numPr>
-          <w:ilvl w:val="2"/>
-          <w:numId w:val="1"/>
-        </w:numPr>
-        <w:rPr>
-          <w:rFonts w:asciiTheme="minorHAnsi" w:hAnsiTheme="minorHAnsi" w:cstheme="minorHAnsi"/>
-          <w:color w:val="auto"/>
-          <w:sz w:val="22"/>
-          <w:szCs w:val="22"/>
-        </w:rPr>
-      </w:pPr>
-      <w:r>
-        <w:rPr>
-          <w:rFonts w:asciiTheme="minorHAnsi" w:hAnsiTheme="minorHAnsi" w:cstheme="minorHAnsi"/>
-          <w:color w:val="auto"/>
-          <w:sz w:val="22"/>
-          <w:szCs w:val="22"/>
-        </w:rPr>
-        <w:t>Spam V Ham</w:t>
-      </w:r>
-    </w:p>
-    <w:p>
-      <w:pPr>
-        <w:pStyle w:val="ListParagraph"/>
-        <w:numPr>
-          <w:ilvl w:val="3"/>
-          <w:numId w:val="1"/>
-        </w:numPr>
-      </w:pPr>
-      <w:r>
-        <w:t>Spam vs Ham algorithms, which are used to classify emails as spam or legitimate (ham), are a specific application of machine learning in cybersecurity.</w:t>
-      </w:r>
-    </w:p>
-    <w:p>
-      <w:pPr>
-        <w:pStyle w:val="ListParagraph"/>
-        <w:numPr>
-          <w:ilvl w:val="3"/>
-          <w:numId w:val="1"/>
-        </w:numPr>
-      </w:pPr>
-      <w:r>
-        <w:t xml:space="preserve">Used for detecting and preventing a variety of threats, including spam and phishing </w:t>
-      </w:r>
-      <w:proofErr w:type="gramStart"/>
-      <w:r>
-        <w:t>attacks</w:t>
-      </w:r>
-      <w:proofErr w:type="gramEnd"/>
-    </w:p>
-    <w:p>
-      <w:pPr>
-        <w:pStyle w:val="ListParagraph"/>
-        <w:numPr>
-          <w:ilvl w:val="3"/>
-          <w:numId w:val="1"/>
-        </w:numPr>
-      </w:pPr>
-      <w:r>
-        <w:t>adapt to new types of spam and phishing attacks that may not have been seen before</w:t>
-      </w:r>
-    </w:p>
-    <w:p>
-      <w:pPr>
-        <w:pStyle w:val="ListParagraph"/>
-        <w:numPr>
-          <w:ilvl w:val="3"/>
-          <w:numId w:val="1"/>
-        </w:numPr>
-      </w:pPr>
-      <w:r>
-        <w:t>Better than t</w:t>
-      </w:r>
-      <w:r>
-        <w:t xml:space="preserve">raditional rule-based methods for spam filtering </w:t>
-      </w:r>
-      <w:r>
-        <w:t xml:space="preserve">because they </w:t>
-      </w:r>
-      <w:r>
-        <w:t xml:space="preserve">can be easily circumvented by </w:t>
-      </w:r>
-      <w:proofErr w:type="gramStart"/>
-      <w:r>
-        <w:t>attackers</w:t>
-      </w:r>
-      <w:proofErr w:type="gramEnd"/>
-    </w:p>
-    <w:p>
-      <w:pPr>
-        <w:pStyle w:val="ListParagraph"/>
-        <w:numPr>
-          <w:ilvl w:val="4"/>
-          <w:numId w:val="1"/>
-        </w:numPr>
-      </w:pPr>
-      <w:r>
-        <w:t xml:space="preserve">Attackers </w:t>
-      </w:r>
-      <w:proofErr w:type="gramStart"/>
-      <w:r>
-        <w:t>are able to</w:t>
-      </w:r>
-      <w:proofErr w:type="gramEnd"/>
-      <w:r>
-        <w:t xml:space="preserve"> modify the content of their emails to avoid triggering the rules. </w:t>
-      </w:r>
-    </w:p>
-    <w:p>
-      <w:pPr>
-        <w:pStyle w:val="ListParagraph"/>
-        <w:numPr>
-          <w:ilvl w:val="3"/>
-          <w:numId w:val="1"/>
-        </w:numPr>
-      </w:pPr>
-      <w:r>
-        <w:t>In contrast, machine learning algorithms can learn to detect more subtle patterns and features that are characteristic of spam and phishing attacks, even if they have not been seen before.</w:t>
-      </w:r>
-    </w:p>
-    <w:p>
-      <w:pPr>
-        <w:pStyle w:val="ListParagraph"/>
-        <w:numPr>
-          <w:ilvl w:val="3"/>
-          <w:numId w:val="1"/>
-        </w:numPr>
-      </w:pPr>
-      <w:r>
-        <w:t>Not perfect, still vulnerable:</w:t>
-      </w:r>
-    </w:p>
-    <w:p>
-      <w:pPr>
-        <w:pStyle w:val="ListParagraph"/>
-        <w:numPr>
-          <w:ilvl w:val="4"/>
-          <w:numId w:val="1"/>
-        </w:numPr>
-      </w:pPr>
-      <w:r>
-        <w:t xml:space="preserve">machine learning algorithms for spam vs ham classification can also be vulnerable to adversarial </w:t>
-      </w:r>
-      <w:proofErr w:type="gramStart"/>
-      <w:r>
-        <w:t>attacks</w:t>
-      </w:r>
-      <w:proofErr w:type="gramEnd"/>
-      <w:r>
-        <w:t xml:space="preserve"> </w:t>
-      </w:r>
-    </w:p>
-    <w:p>
-      <w:pPr>
-        <w:pStyle w:val="ListParagraph"/>
-        <w:numPr>
-          <w:ilvl w:val="4"/>
-          <w:numId w:val="1"/>
-        </w:numPr>
-      </w:pPr>
-      <w:r>
-        <w:t xml:space="preserve">attackers deliberately craft emails to evade detection by the algorithm. </w:t>
-      </w:r>
-    </w:p>
-    <w:p>
-      <w:pPr>
-        <w:pStyle w:val="ListParagraph"/>
-        <w:numPr>
-          <w:ilvl w:val="5"/>
-          <w:numId w:val="1"/>
-        </w:numPr>
-      </w:pPr>
-      <w:r>
-        <w:t xml:space="preserve">For example, an attacker might include certain words or phrases that are commonly associated with legitimate emails to fool the algorithm into classifying the email as ham, even though it is </w:t>
-      </w:r>
-      <w:proofErr w:type="gramStart"/>
-      <w:r>
-        <w:t>actually spam</w:t>
-      </w:r>
-      <w:proofErr w:type="gramEnd"/>
-      <w:r>
-        <w:t xml:space="preserve">. </w:t>
-      </w:r>
-    </w:p>
-    <w:p>
-      <w:pPr>
-        <w:pStyle w:val="ListParagraph"/>
-        <w:numPr>
-          <w:ilvl w:val="5"/>
-          <w:numId w:val="1"/>
-        </w:numPr>
-      </w:pPr>
-      <w:r>
-        <w:lastRenderedPageBreak/>
-        <w:t>Therefore, it is important to carefully design and test machine learning algorithms for cybersecurity applications, and to continually monitor their performance to detect and mitigate any vulnerabilities or weaknesses.</w:t>
-      </w:r>
-    </w:p>
-    <w:p>
-      <w:pPr>
-        <w:pStyle w:val="ListParagraph"/>
-        <w:numPr>
-          <w:ilvl w:val="6"/>
-          <w:numId w:val="1"/>
-        </w:numPr>
-      </w:pPr>
-      <w:r>
-        <w:t>[</w:t>
-      </w:r>
-      <w:r>
-        <w:rPr>
-          <w:u w:val="single"/>
-        </w:rPr>
-        <w:t>Use as segue into our objective</w:t>
-      </w:r>
-      <w:r>
-        <w:t>]</w:t>
-      </w:r>
-    </w:p>
-    <w:p>
-      <w:pPr>
-        <w:pStyle w:val="ListParagraph"/>
-        <w:numPr>
-          <w:ilvl w:val="1"/>
-          <w:numId w:val="1"/>
-        </w:numPr>
-      </w:pPr>
-      <w:r>
         <w:t xml:space="preserve">Objective [segue] </w:t>
+      </w:r>
+      <w:r>
+        <w:rPr>
+          <w:rFonts w:asciiTheme="minorHAnsi" w:hAnsiTheme="minorHAnsi" w:cstheme="minorHAnsi"/>
+          <w:color w:val="auto"/>
+          <w:sz w:val="22"/>
+          <w:szCs w:val="22"/>
+        </w:rPr>
+        <w:t>/Topic Introduction</w:t>
       </w:r>
     </w:p>
     <w:p>
@@ -1986,7 +2014,7 @@
           <w:szCs w:val="24"/>
         </w:rPr>
       </w:pPr>
-      <w:commentRangeStart w:id="3"/>
+      <w:commentRangeStart w:id="4"/>
       <w:r>
         <w:rPr>
           <w:rFonts w:asciiTheme="minorHAnsi" w:hAnsiTheme="minorHAnsi" w:cstheme="minorHAnsi"/>
@@ -1996,14 +2024,14 @@
         </w:rPr>
         <w:t>Related Work</w:t>
       </w:r>
-      <w:commentRangeEnd w:id="3"/>
+      <w:commentRangeEnd w:id="4"/>
       <w:r>
         <w:rPr>
           <w:rStyle w:val="CommentReference"/>
           <w:rFonts w:asciiTheme="minorHAnsi" w:eastAsiaTheme="minorHAnsi" w:hAnsiTheme="minorHAnsi" w:cstheme="minorBidi"/>
           <w:color w:val="auto"/>
         </w:rPr>
-        <w:commentReference w:id="3"/>
+        <w:commentReference w:id="4"/>
       </w:r>
     </w:p>
     <w:p>
@@ -2073,7 +2101,7 @@
           <w:szCs w:val="22"/>
         </w:rPr>
       </w:pPr>
-      <w:commentRangeStart w:id="4"/>
+      <w:commentRangeStart w:id="5"/>
       <w:r>
         <w:rPr>
           <w:rFonts w:asciiTheme="minorHAnsi" w:hAnsiTheme="minorHAnsi" w:cstheme="minorHAnsi"/>
@@ -2083,14 +2111,14 @@
         </w:rPr>
         <w:t>Methods</w:t>
       </w:r>
-      <w:commentRangeEnd w:id="4"/>
+      <w:commentRangeEnd w:id="5"/>
       <w:r>
         <w:rPr>
           <w:rStyle w:val="CommentReference"/>
           <w:rFonts w:asciiTheme="minorHAnsi" w:eastAsiaTheme="minorHAnsi" w:hAnsiTheme="minorHAnsi" w:cstheme="minorBidi"/>
           <w:color w:val="auto"/>
         </w:rPr>
-        <w:commentReference w:id="4"/>
+        <w:commentReference w:id="5"/>
       </w:r>
     </w:p>
     <w:p>
@@ -2107,6 +2135,7 @@
           <w:szCs w:val="22"/>
         </w:rPr>
       </w:pPr>
+      <w:bookmarkStart w:id="6" w:name="_Hlk132298391"/>
       <w:r>
         <w:rPr>
           <w:rFonts w:asciiTheme="minorHAnsi" w:hAnsiTheme="minorHAnsi" w:cstheme="minorHAnsi"/>
@@ -2117,6 +2146,7 @@
         <w:t>Data Configuration</w:t>
       </w:r>
     </w:p>
+    <w:bookmarkEnd w:id="6"/>
     <w:p>
       <w:pPr>
         <w:pStyle w:val="Heading3"/>
@@ -4825,7 +4855,7 @@
         </w:rPr>
         <w:t xml:space="preserve"> to add to our list here we have </w:t>
       </w:r>
-      <w:commentRangeStart w:id="5"/>
+      <w:commentRangeStart w:id="7"/>
       <w:r>
         <w:rPr>
           <w:rFonts w:cstheme="minorHAnsi"/>
@@ -4842,12 +4872,12 @@
         </w:rPr>
         <w:t>and ‘free’</w:t>
       </w:r>
-      <w:commentRangeEnd w:id="5"/>
+      <w:commentRangeEnd w:id="7"/>
       <w:r>
         <w:rPr>
           <w:rStyle w:val="CommentReference"/>
         </w:rPr>
-        <w:commentReference w:id="5"/>
+        <w:commentReference w:id="7"/>
       </w:r>
       <w:r>
         <w:rPr>
@@ -5001,9 +5031,20 @@
           <w:sz w:val="22"/>
           <w:szCs w:val="22"/>
         </w:rPr>
-        <w:t>Pre-Training Setup</w:t>
-      </w:r>
-    </w:p>
+        <w:t>Pre</w:t>
+      </w:r>
+      <w:bookmarkStart w:id="8" w:name="_Hlk132298406"/>
+      <w:r>
+        <w:rPr>
+          <w:rFonts w:asciiTheme="minorHAnsi" w:hAnsiTheme="minorHAnsi" w:cstheme="minorHAnsi"/>
+          <w:color w:val="auto"/>
+          <w:sz w:val="22"/>
+          <w:szCs w:val="22"/>
+        </w:rPr>
+        <w:t>-Training Setup</w:t>
+      </w:r>
+    </w:p>
+    <w:bookmarkEnd w:id="8"/>
     <w:p>
       <w:pPr>
         <w:pStyle w:val="Heading3"/>
@@ -8307,7 +8348,7 @@
           <w:szCs w:val="24"/>
         </w:rPr>
       </w:pPr>
-      <w:commentRangeStart w:id="6"/>
+      <w:commentRangeStart w:id="9"/>
       <w:r>
         <w:rPr>
           <w:rFonts w:asciiTheme="minorHAnsi" w:hAnsiTheme="minorHAnsi" w:cstheme="minorHAnsi"/>
@@ -8335,14 +8376,14 @@
         </w:rPr>
         <w:t>]</w:t>
       </w:r>
-      <w:commentRangeEnd w:id="6"/>
+      <w:commentRangeEnd w:id="9"/>
       <w:r>
         <w:rPr>
           <w:rStyle w:val="CommentReference"/>
           <w:rFonts w:asciiTheme="minorHAnsi" w:eastAsiaTheme="minorHAnsi" w:hAnsiTheme="minorHAnsi" w:cstheme="minorBidi"/>
           <w:color w:val="auto"/>
         </w:rPr>
-        <w:commentReference w:id="6"/>
+        <w:commentReference w:id="9"/>
       </w:r>
     </w:p>
     <w:p>
@@ -8413,7 +8454,7 @@
           <w:szCs w:val="24"/>
         </w:rPr>
       </w:pPr>
-      <w:commentRangeStart w:id="7"/>
+      <w:commentRangeStart w:id="10"/>
       <w:r>
         <w:rPr>
           <w:rFonts w:asciiTheme="minorHAnsi" w:hAnsiTheme="minorHAnsi" w:cstheme="minorHAnsi"/>
@@ -8423,14 +8464,14 @@
         </w:rPr>
         <w:t>Conclusion</w:t>
       </w:r>
-      <w:commentRangeEnd w:id="7"/>
+      <w:commentRangeEnd w:id="10"/>
       <w:r>
         <w:rPr>
           <w:rStyle w:val="CommentReference"/>
           <w:rFonts w:asciiTheme="minorHAnsi" w:eastAsiaTheme="minorHAnsi" w:hAnsiTheme="minorHAnsi" w:cstheme="minorBidi"/>
           <w:color w:val="auto"/>
         </w:rPr>
-        <w:commentReference w:id="7"/>
+        <w:commentReference w:id="10"/>
       </w:r>
     </w:p>
     <w:p>
@@ -8466,28 +8507,133 @@
         </w:numPr>
       </w:pPr>
       <w:r>
+        <w:t xml:space="preserve">In summary, KNN is a simple and intuitive algorithm that uses distances between data points to make predictions. It is often used in problems where there is a clear separation between </w:t>
+      </w:r>
+      <w:proofErr w:type="gramStart"/>
+      <w:r>
+        <w:t>classes, but</w:t>
+      </w:r>
+      <w:proofErr w:type="gramEnd"/>
+      <w:r>
+        <w:t xml:space="preserve"> can be less effective when classes overlap or when the number of features is large. It is also important to choose an appropriate value for K and to normalize the data to ensure that features are on the same scale.</w:t>
+      </w:r>
+    </w:p>
+    <w:p>
+      <w:pPr>
+        <w:pStyle w:val="ListParagraph"/>
+        <w:numPr>
+          <w:ilvl w:val="2"/>
+          <w:numId w:val="1"/>
+        </w:numPr>
+      </w:pPr>
+      <w:r>
+        <w:t>Naïve Bayes</w:t>
+      </w:r>
+    </w:p>
+    <w:p>
+      <w:pPr>
+        <w:pStyle w:val="ListParagraph"/>
+        <w:numPr>
+          <w:ilvl w:val="3"/>
+          <w:numId w:val="1"/>
+        </w:numPr>
+      </w:pPr>
+      <w:r>
+        <w:t>Naive Bayes is "naive" because it makes a simplifying assumption that the features are independent of each other given the class, which may not be true in practice. Despite this assumption, Naive Bayes can be very effective in practice, particularly for text classification problems such as spam filtering or sentiment analysis. It is also computationally efficient and requires only a small amount of training data.</w:t>
+      </w:r>
+    </w:p>
+    <w:p>
+      <w:pPr>
+        <w:pStyle w:val="ListParagraph"/>
+        <w:numPr>
+          <w:ilvl w:val="2"/>
+          <w:numId w:val="1"/>
+        </w:numPr>
+      </w:pPr>
+      <w:r>
+        <w:t>Decision Trees</w:t>
+      </w:r>
+    </w:p>
+    <w:p>
+      <w:pPr>
+        <w:pStyle w:val="ListParagraph"/>
+        <w:numPr>
+          <w:ilvl w:val="3"/>
+          <w:numId w:val="1"/>
+        </w:numPr>
+      </w:pPr>
+      <w:r>
+        <w:t xml:space="preserve">In summary, decision trees are a simple and interpretable algorithm that works by recursively splitting the data based on the most informative feature. They are often used in problems where there </w:t>
+      </w:r>
+      <w:proofErr w:type="gramStart"/>
+      <w:r>
+        <w:t>are</w:t>
+      </w:r>
+      <w:proofErr w:type="gramEnd"/>
+      <w:r>
+        <w:t xml:space="preserve"> complex decision boundaries, but can be prone to overfitting and are sensitive to noisy data. It is also important to tune the parameters of </w:t>
+      </w:r>
+      <w:r>
         <w:lastRenderedPageBreak/>
-        <w:t xml:space="preserve">In summary, KNN is a simple and intuitive algorithm that uses distances between data points to make predictions. It is often used in problems where there is a clear separation between </w:t>
+        <w:t>the decision tree, such as the maximum depth and minimum samples per leaf, to prevent overfitting.</w:t>
+      </w:r>
+    </w:p>
+    <w:p>
+      <w:pPr>
+        <w:pStyle w:val="ListParagraph"/>
+        <w:numPr>
+          <w:ilvl w:val="1"/>
+          <w:numId w:val="1"/>
+        </w:numPr>
+      </w:pPr>
+      <w:r>
+        <w:t>Cyber Security</w:t>
+      </w:r>
+    </w:p>
+    <w:p>
+      <w:pPr>
+        <w:pStyle w:val="ListParagraph"/>
+        <w:numPr>
+          <w:ilvl w:val="1"/>
+          <w:numId w:val="1"/>
+        </w:numPr>
+      </w:pPr>
+      <w:r>
+        <w:t>How we could improve:</w:t>
+      </w:r>
+    </w:p>
+    <w:p>
+      <w:pPr>
+        <w:pStyle w:val="ListParagraph"/>
+        <w:numPr>
+          <w:ilvl w:val="2"/>
+          <w:numId w:val="1"/>
+        </w:numPr>
+      </w:pPr>
+      <w:r>
+        <w:t>“</w:t>
+      </w:r>
+      <w:r>
+        <w:t xml:space="preserve">Unfortunately, most studies either use a single data source or work on </w:t>
       </w:r>
       <w:proofErr w:type="gramStart"/>
       <w:r>
-        <w:t>classes, but</w:t>
+        <w:t>a static</w:t>
       </w:r>
       <w:proofErr w:type="gramEnd"/>
       <w:r>
-        <w:t xml:space="preserve"> can be less effective when classes overlap or when the number of features is large. It is also important to choose an appropriate value for K and to normalize the data to ensure that features are on the same scale.</w:t>
-      </w:r>
-    </w:p>
-    <w:p>
-      <w:pPr>
-        <w:pStyle w:val="ListParagraph"/>
-        <w:numPr>
-          <w:ilvl w:val="2"/>
-          <w:numId w:val="1"/>
-        </w:numPr>
-      </w:pPr>
-      <w:r>
-        <w:t>Naïve Bayes</w:t>
+        <w:t xml:space="preserve"> spam data that is collected during a specific time frame (</w:t>
+      </w:r>
+      <w:proofErr w:type="spellStart"/>
+      <w:r>
+        <w:t>Pitsillidis</w:t>
+      </w:r>
+      <w:proofErr w:type="spellEnd"/>
+      <w:r>
+        <w:t xml:space="preserve"> et al., 2012). More importantly, spammers have been constantly modernizing their arsenals to defeat the anti-spam efforts. Spamming techniques have evolved remarkably from simple programs to sophisticated spamming software, which disseminate template-generated spam through a network of compromised machines.</w:t>
+      </w:r>
+      <w:r>
+        <w:t>”</w:t>
       </w:r>
     </w:p>
     <w:p>
@@ -8499,51 +8645,10 @@
         </w:numPr>
       </w:pPr>
       <w:r>
-        <w:t>Naive Bayes is "naive" because it makes a simplifying assumption that the features are independent of each other given the class, which may not be true in practice. Despite this assumption, Naive Bayes can be very effective in practice, particularly for text classification problems such as spam filtering or sentiment analysis. It is also computationally efficient and requires only a small amount of training data.</w:t>
-      </w:r>
-    </w:p>
-    <w:p>
-      <w:pPr>
-        <w:pStyle w:val="ListParagraph"/>
-        <w:numPr>
-          <w:ilvl w:val="2"/>
-          <w:numId w:val="1"/>
-        </w:numPr>
-      </w:pPr>
-      <w:r>
-        <w:t>Decision Trees</w:t>
-      </w:r>
-    </w:p>
-    <w:p>
-      <w:pPr>
-        <w:pStyle w:val="ListParagraph"/>
-        <w:numPr>
-          <w:ilvl w:val="3"/>
-          <w:numId w:val="1"/>
-        </w:numPr>
-      </w:pPr>
-      <w:r>
-        <w:t xml:space="preserve">In summary, decision trees are a simple and interpretable algorithm that works by recursively splitting the data based on the most informative feature. They are often used in problems where there </w:t>
-      </w:r>
-      <w:proofErr w:type="gramStart"/>
-      <w:r>
-        <w:t>are</w:t>
-      </w:r>
-      <w:proofErr w:type="gramEnd"/>
-      <w:r>
-        <w:t xml:space="preserve"> complex decision boundaries, but can be prone to overfitting and are sensitive to noisy data. It is also important to tune the parameters of the decision tree, such as the maximum depth and minimum samples per leaf, to prevent overfitting.</w:t>
-      </w:r>
-    </w:p>
-    <w:p>
-      <w:pPr>
-        <w:pStyle w:val="ListParagraph"/>
-        <w:numPr>
-          <w:ilvl w:val="1"/>
-          <w:numId w:val="1"/>
-        </w:numPr>
-      </w:pPr>
-      <w:r>
-        <w:t>Cyber Security</w:t>
+        <w:t>https://www.sciencedirect.com/science/article/pii/S1742287615000079?ref=pdf_download&amp;fr=RR-2&amp;rr=7b77774e197530dd#page=10&amp;zoom=100,0,0</w:t>
+      </w:r>
+      <w:r>
+        <w:br/>
       </w:r>
     </w:p>
     <w:p>
@@ -8560,7 +8665,7 @@
           <w:szCs w:val="24"/>
         </w:rPr>
       </w:pPr>
-      <w:commentRangeStart w:id="8"/>
+      <w:commentRangeStart w:id="11"/>
       <w:r>
         <w:rPr>
           <w:rFonts w:asciiTheme="minorHAnsi" w:hAnsiTheme="minorHAnsi" w:cstheme="minorHAnsi"/>
@@ -8599,14 +8704,14 @@
         </w:rPr>
         <w:t>Interesting Sources</w:t>
       </w:r>
-      <w:commentRangeEnd w:id="8"/>
+      <w:commentRangeEnd w:id="11"/>
       <w:r>
         <w:rPr>
           <w:rStyle w:val="CommentReference"/>
           <w:rFonts w:asciiTheme="minorHAnsi" w:eastAsiaTheme="minorHAnsi" w:hAnsiTheme="minorHAnsi" w:cstheme="minorBidi"/>
           <w:color w:val="auto"/>
         </w:rPr>
-        <w:commentReference w:id="8"/>
+        <w:commentReference w:id="11"/>
       </w:r>
     </w:p>
     <w:p>
@@ -8753,7 +8858,7 @@
       </w:r>
     </w:p>
   </w:comment>
-  <w:comment w:id="3" w:author="Kiera Conway" w:date="2023-04-12T17:20:00Z" w:initials="KC">
+  <w:comment w:id="4" w:author="Kiera Conway" w:date="2023-04-12T17:20:00Z" w:initials="KC">
     <w:p>
       <w:pPr>
         <w:pStyle w:val="CommentText"/>
@@ -8797,7 +8902,7 @@
       </w:r>
     </w:p>
   </w:comment>
-  <w:comment w:id="4" w:author="Kiera Conway" w:date="2023-04-12T17:21:00Z" w:initials="KC">
+  <w:comment w:id="5" w:author="Kiera Conway" w:date="2023-04-12T17:21:00Z" w:initials="KC">
     <w:p>
       <w:pPr>
         <w:pStyle w:val="CommentText"/>
@@ -8829,7 +8934,7 @@
       </w:r>
     </w:p>
   </w:comment>
-  <w:comment w:id="5" w:author="Kiera Conway" w:date="2023-03-30T17:55:00Z" w:initials="KC">
+  <w:comment w:id="7" w:author="Kiera Conway" w:date="2023-03-30T17:55:00Z" w:initials="KC">
     <w:p>
       <w:pPr>
         <w:pStyle w:val="CommentText"/>
@@ -8845,7 +8950,7 @@
       </w:r>
     </w:p>
   </w:comment>
-  <w:comment w:id="6" w:author="Kiera Conway" w:date="2023-04-12T17:23:00Z" w:initials="KC">
+  <w:comment w:id="9" w:author="Kiera Conway" w:date="2023-04-12T17:23:00Z" w:initials="KC">
     <w:p>
       <w:pPr>
         <w:pStyle w:val="CommentText"/>
@@ -8889,7 +8994,7 @@
       </w:r>
     </w:p>
   </w:comment>
-  <w:comment w:id="7" w:author="Kiera Conway" w:date="2023-04-12T17:24:00Z" w:initials="KC">
+  <w:comment w:id="10" w:author="Kiera Conway" w:date="2023-04-12T17:24:00Z" w:initials="KC">
     <w:p>
       <w:pPr>
         <w:pStyle w:val="CommentText"/>
@@ -8945,7 +9050,7 @@
       </w:r>
     </w:p>
   </w:comment>
-  <w:comment w:id="8" w:author="Kiera Conway" w:date="2023-04-12T17:25:00Z" w:initials="KC">
+  <w:comment w:id="11" w:author="Kiera Conway" w:date="2023-04-12T17:25:00Z" w:initials="KC">
     <w:p>
       <w:pPr>
         <w:pStyle w:val="CommentText"/>

</xml_diff>

<commit_message>
Draft 1 of Methods Completed
Draft 1 of Methods Completed
Beginning Algorithms Section Now
</commit_message>
<xml_diff>
--- a/Project Report/Project Outline [Draft 3].docx
+++ b/Project Report/Project Outline [Draft 3].docx
@@ -2318,60 +2318,229 @@
         <w:rPr>
           <w:rFonts w:ascii="Times New Roman" w:hAnsi="Times New Roman" w:cs="Times New Roman"/>
         </w:rPr>
-        <w:t>“</w:t>
-      </w:r>
+        <w:t xml:space="preserve">“Stop words are common words that are just used to support the construction of sentences. We remove stop words from our analysis as they do not impact the meaning of </w:t>
+      </w:r>
+      <w:proofErr w:type="gramStart"/>
       <w:r>
         <w:rPr>
           <w:rFonts w:ascii="Times New Roman" w:hAnsi="Times New Roman" w:cs="Times New Roman"/>
         </w:rPr>
-        <w:t xml:space="preserve">Stop words are common words that are just used to support the construction of sentences. We remove stop words from our analysis as they do not impact the meaning of </w:t>
+        <w:t>sentences</w:t>
+      </w:r>
+      <w:proofErr w:type="gramEnd"/>
+      <w:r>
+        <w:rPr>
+          <w:rFonts w:ascii="Times New Roman" w:hAnsi="Times New Roman" w:cs="Times New Roman"/>
+        </w:rPr>
+        <w:t xml:space="preserve"> they are present in. Examples of stop words include a, am, and the. Since they occur </w:t>
+      </w:r>
+      <w:bookmarkStart w:id="4" w:name="_Hlk132733594"/>
+      <w:r>
+        <w:rPr>
+          <w:rFonts w:ascii="Times New Roman" w:hAnsi="Times New Roman" w:cs="Times New Roman"/>
+          <w:color w:val="7F7F7F" w:themeColor="text1" w:themeTint="80"/>
+        </w:rPr>
+        <w:t>very frequently and their presence doesn't have much impact on the sense of the sentence</w:t>
+      </w:r>
+      <w:bookmarkEnd w:id="4"/>
+      <w:r>
+        <w:rPr>
+          <w:rFonts w:ascii="Times New Roman" w:hAnsi="Times New Roman" w:cs="Times New Roman"/>
+        </w:rPr>
+        <w:t>, they need to be removed (NLPF).”</w:t>
+      </w:r>
+    </w:p>
+    <w:p>
+      <w:pPr>
+        <w:pStyle w:val="NormalWeb"/>
+        <w:numPr>
+          <w:ilvl w:val="4"/>
+          <w:numId w:val="1"/>
+        </w:numPr>
+        <w:rPr>
+          <w:sz w:val="22"/>
+          <w:szCs w:val="22"/>
+        </w:rPr>
+      </w:pPr>
+      <w:proofErr w:type="spellStart"/>
+      <w:r>
+        <w:rPr>
+          <w:sz w:val="22"/>
+          <w:szCs w:val="22"/>
+        </w:rPr>
+        <w:t>Stopwords</w:t>
+      </w:r>
+      <w:proofErr w:type="spellEnd"/>
+      <w:r>
+        <w:rPr>
+          <w:sz w:val="22"/>
+          <w:szCs w:val="22"/>
+        </w:rPr>
+        <w:t xml:space="preserve"> are common words that are typically removed from text data during natural language processing (NLP) tasks, including spam versus ham classification. These words include common prepositions, conjunctions, and other frequently occurring words that do not carry much meaning on their own.</w:t>
+      </w:r>
+    </w:p>
+    <w:p>
+      <w:pPr>
+        <w:pStyle w:val="NormalWeb"/>
+        <w:numPr>
+          <w:ilvl w:val="4"/>
+          <w:numId w:val="1"/>
+        </w:numPr>
+        <w:rPr>
+          <w:sz w:val="22"/>
+          <w:szCs w:val="22"/>
+        </w:rPr>
+      </w:pPr>
+      <w:r>
+        <w:rPr>
+          <w:sz w:val="22"/>
+          <w:szCs w:val="22"/>
+        </w:rPr>
+        <w:t xml:space="preserve">In the context of spam versus ham classification, </w:t>
+      </w:r>
+      <w:proofErr w:type="spellStart"/>
+      <w:r>
+        <w:rPr>
+          <w:sz w:val="22"/>
+          <w:szCs w:val="22"/>
+        </w:rPr>
+        <w:t>stopwords</w:t>
+      </w:r>
+      <w:proofErr w:type="spellEnd"/>
+      <w:r>
+        <w:rPr>
+          <w:sz w:val="22"/>
+          <w:szCs w:val="22"/>
+        </w:rPr>
+        <w:t xml:space="preserve"> can play a role in distinguishing between spam and ham messages. Spam messages often contain a higher percentage of </w:t>
+      </w:r>
+      <w:proofErr w:type="spellStart"/>
+      <w:r>
+        <w:rPr>
+          <w:sz w:val="22"/>
+          <w:szCs w:val="22"/>
+        </w:rPr>
+        <w:t>stopwords</w:t>
+      </w:r>
+      <w:proofErr w:type="spellEnd"/>
+      <w:r>
+        <w:rPr>
+          <w:sz w:val="22"/>
+          <w:szCs w:val="22"/>
+        </w:rPr>
+        <w:t xml:space="preserve"> than ham messages, since spammers may use these words to try to evade detection by spam filters or to make their messages more difficult to categorize.</w:t>
+      </w:r>
+    </w:p>
+    <w:p>
+      <w:pPr>
+        <w:pStyle w:val="NormalWeb"/>
+        <w:numPr>
+          <w:ilvl w:val="4"/>
+          <w:numId w:val="1"/>
+        </w:numPr>
+        <w:rPr>
+          <w:strike/>
+          <w:sz w:val="22"/>
+          <w:szCs w:val="22"/>
+        </w:rPr>
+      </w:pPr>
+      <w:r>
+        <w:rPr>
+          <w:strike/>
+          <w:sz w:val="22"/>
+          <w:szCs w:val="22"/>
+        </w:rPr>
+        <w:t xml:space="preserve">However, simply removing </w:t>
+      </w:r>
+      <w:proofErr w:type="spellStart"/>
+      <w:r>
+        <w:rPr>
+          <w:strike/>
+          <w:sz w:val="22"/>
+          <w:szCs w:val="22"/>
+        </w:rPr>
+        <w:t>stopwords</w:t>
+      </w:r>
+      <w:proofErr w:type="spellEnd"/>
+      <w:r>
+        <w:rPr>
+          <w:strike/>
+          <w:sz w:val="22"/>
+          <w:szCs w:val="22"/>
+        </w:rPr>
+        <w:t xml:space="preserve"> is not always an effective approach to spam versus ham classification, since some </w:t>
+      </w:r>
+      <w:proofErr w:type="spellStart"/>
+      <w:r>
+        <w:rPr>
+          <w:strike/>
+          <w:sz w:val="22"/>
+          <w:szCs w:val="22"/>
+        </w:rPr>
+        <w:t>stopwords</w:t>
+      </w:r>
+      <w:proofErr w:type="spellEnd"/>
+      <w:r>
+        <w:rPr>
+          <w:strike/>
+          <w:sz w:val="22"/>
+          <w:szCs w:val="22"/>
+        </w:rPr>
+        <w:t xml:space="preserve"> may </w:t>
       </w:r>
       <w:proofErr w:type="gramStart"/>
       <w:r>
         <w:rPr>
-          <w:rFonts w:ascii="Times New Roman" w:hAnsi="Times New Roman" w:cs="Times New Roman"/>
-        </w:rPr>
-        <w:t>sentences</w:t>
+          <w:strike/>
+          <w:sz w:val="22"/>
+          <w:szCs w:val="22"/>
+        </w:rPr>
+        <w:t>actually be</w:t>
       </w:r>
       <w:proofErr w:type="gramEnd"/>
       <w:r>
         <w:rPr>
-          <w:rFonts w:ascii="Times New Roman" w:hAnsi="Times New Roman" w:cs="Times New Roman"/>
-        </w:rPr>
-        <w:t xml:space="preserve"> they are present in. Examples of stop words include a, am, and the. Since they occur </w:t>
-      </w:r>
-      <w:bookmarkStart w:id="4" w:name="_Hlk132733594"/>
-      <w:r>
-        <w:rPr>
-          <w:rFonts w:ascii="Times New Roman" w:hAnsi="Times New Roman" w:cs="Times New Roman"/>
-          <w:color w:val="7F7F7F" w:themeColor="text1" w:themeTint="80"/>
-        </w:rPr>
-        <w:t>very frequently and their presence doesn't have much impact on the sense of the sentence</w:t>
-      </w:r>
-      <w:bookmarkEnd w:id="4"/>
-      <w:r>
-        <w:rPr>
-          <w:rFonts w:ascii="Times New Roman" w:hAnsi="Times New Roman" w:cs="Times New Roman"/>
-        </w:rPr>
-        <w:t>, they need to be removed</w:t>
-      </w:r>
-      <w:r>
-        <w:rPr>
-          <w:rFonts w:ascii="Times New Roman" w:hAnsi="Times New Roman" w:cs="Times New Roman"/>
-        </w:rPr>
-        <w:t xml:space="preserve"> (NLPF)</w:t>
-      </w:r>
-      <w:r>
-        <w:rPr>
-          <w:rFonts w:ascii="Times New Roman" w:hAnsi="Times New Roman" w:cs="Times New Roman"/>
-        </w:rPr>
-        <w:t>.</w:t>
-      </w:r>
-      <w:r>
-        <w:rPr>
-          <w:rFonts w:ascii="Times New Roman" w:hAnsi="Times New Roman" w:cs="Times New Roman"/>
-        </w:rPr>
-        <w:t>”</w:t>
+          <w:strike/>
+          <w:sz w:val="22"/>
+          <w:szCs w:val="22"/>
+        </w:rPr>
+        <w:t xml:space="preserve"> useful in identifying certain types of messages. For example, the presence of certain </w:t>
+      </w:r>
+      <w:proofErr w:type="spellStart"/>
+      <w:r>
+        <w:rPr>
+          <w:strike/>
+          <w:sz w:val="22"/>
+          <w:szCs w:val="22"/>
+        </w:rPr>
+        <w:t>stopwords</w:t>
+      </w:r>
+      <w:proofErr w:type="spellEnd"/>
+      <w:r>
+        <w:rPr>
+          <w:strike/>
+          <w:sz w:val="22"/>
+          <w:szCs w:val="22"/>
+        </w:rPr>
+        <w:t xml:space="preserve"> like "bank" or "credit" may be indicative of a legitimate financial message, while the presence of other </w:t>
+      </w:r>
+      <w:proofErr w:type="spellStart"/>
+      <w:r>
+        <w:rPr>
+          <w:strike/>
+          <w:sz w:val="22"/>
+          <w:szCs w:val="22"/>
+        </w:rPr>
+        <w:t>stopwords</w:t>
+      </w:r>
+      <w:proofErr w:type="spellEnd"/>
+      <w:r>
+        <w:rPr>
+          <w:strike/>
+          <w:sz w:val="22"/>
+          <w:szCs w:val="22"/>
+        </w:rPr>
+        <w:t xml:space="preserve"> like "earn" or "guaranteed" may be indicative of a spam message.</w:t>
       </w:r>
     </w:p>
     <w:p>
@@ -2386,205 +2555,11 @@
           <w:szCs w:val="22"/>
         </w:rPr>
       </w:pPr>
-      <w:proofErr w:type="spellStart"/>
-      <w:r>
-        <w:rPr>
-          <w:sz w:val="22"/>
-          <w:szCs w:val="22"/>
-        </w:rPr>
-        <w:t>Stopwords</w:t>
-      </w:r>
-      <w:proofErr w:type="spellEnd"/>
-      <w:r>
-        <w:rPr>
-          <w:sz w:val="22"/>
-          <w:szCs w:val="22"/>
-        </w:rPr>
-        <w:t xml:space="preserve"> are common words that are typically removed from text data during natural language processing (NLP) tasks, including spam versus ham classification. These words include common prepositions, conjunctions, and other frequently occurring words that do not carry much meaning on their own.</w:t>
-      </w:r>
-    </w:p>
-    <w:p>
-      <w:pPr>
-        <w:pStyle w:val="NormalWeb"/>
-        <w:numPr>
-          <w:ilvl w:val="4"/>
-          <w:numId w:val="1"/>
-        </w:numPr>
-        <w:rPr>
-          <w:sz w:val="22"/>
-          <w:szCs w:val="22"/>
-        </w:rPr>
-      </w:pPr>
-      <w:r>
-        <w:rPr>
-          <w:sz w:val="22"/>
-          <w:szCs w:val="22"/>
-        </w:rPr>
-        <w:t xml:space="preserve">In the context of spam versus ham classification, </w:t>
-      </w:r>
-      <w:proofErr w:type="spellStart"/>
-      <w:r>
-        <w:rPr>
-          <w:sz w:val="22"/>
-          <w:szCs w:val="22"/>
-        </w:rPr>
-        <w:t>stopwords</w:t>
-      </w:r>
-      <w:proofErr w:type="spellEnd"/>
-      <w:r>
-        <w:rPr>
-          <w:sz w:val="22"/>
-          <w:szCs w:val="22"/>
-        </w:rPr>
-        <w:t xml:space="preserve"> can play a role in distinguishing between spam and ham messages. Spam messages often contain a higher percentage of </w:t>
-      </w:r>
-      <w:proofErr w:type="spellStart"/>
-      <w:r>
-        <w:rPr>
-          <w:sz w:val="22"/>
-          <w:szCs w:val="22"/>
-        </w:rPr>
-        <w:t>stopwords</w:t>
-      </w:r>
-      <w:proofErr w:type="spellEnd"/>
-      <w:r>
-        <w:rPr>
-          <w:sz w:val="22"/>
-          <w:szCs w:val="22"/>
-        </w:rPr>
-        <w:t xml:space="preserve"> than ham messages, since spammers may use these words to try to evade detection by spam filters or to make their messages more difficult to categorize.</w:t>
-      </w:r>
-    </w:p>
-    <w:p>
-      <w:pPr>
-        <w:pStyle w:val="NormalWeb"/>
-        <w:numPr>
-          <w:ilvl w:val="4"/>
-          <w:numId w:val="1"/>
-        </w:numPr>
-        <w:rPr>
-          <w:strike/>
-          <w:sz w:val="22"/>
-          <w:szCs w:val="22"/>
-        </w:rPr>
-      </w:pPr>
-      <w:r>
-        <w:rPr>
-          <w:strike/>
-          <w:sz w:val="22"/>
-          <w:szCs w:val="22"/>
-        </w:rPr>
-        <w:t xml:space="preserve">However, simply removing </w:t>
-      </w:r>
-      <w:proofErr w:type="spellStart"/>
-      <w:r>
-        <w:rPr>
-          <w:strike/>
-          <w:sz w:val="22"/>
-          <w:szCs w:val="22"/>
-        </w:rPr>
-        <w:t>stopwords</w:t>
-      </w:r>
-      <w:proofErr w:type="spellEnd"/>
-      <w:r>
-        <w:rPr>
-          <w:strike/>
-          <w:sz w:val="22"/>
-          <w:szCs w:val="22"/>
-        </w:rPr>
-        <w:t xml:space="preserve"> is not always an effective approach to spam versus ham classification, since some </w:t>
-      </w:r>
-      <w:proofErr w:type="spellStart"/>
-      <w:r>
-        <w:rPr>
-          <w:strike/>
-          <w:sz w:val="22"/>
-          <w:szCs w:val="22"/>
-        </w:rPr>
-        <w:t>stopwords</w:t>
-      </w:r>
-      <w:proofErr w:type="spellEnd"/>
-      <w:r>
-        <w:rPr>
-          <w:strike/>
-          <w:sz w:val="22"/>
-          <w:szCs w:val="22"/>
-        </w:rPr>
-        <w:t xml:space="preserve"> may </w:t>
-      </w:r>
-      <w:proofErr w:type="gramStart"/>
-      <w:r>
-        <w:rPr>
-          <w:strike/>
-          <w:sz w:val="22"/>
-          <w:szCs w:val="22"/>
-        </w:rPr>
-        <w:t>actually be</w:t>
-      </w:r>
-      <w:proofErr w:type="gramEnd"/>
-      <w:r>
-        <w:rPr>
-          <w:strike/>
-          <w:sz w:val="22"/>
-          <w:szCs w:val="22"/>
-        </w:rPr>
-        <w:t xml:space="preserve"> useful in identifying certain types of messages. For example, the presence of certain </w:t>
-      </w:r>
-      <w:proofErr w:type="spellStart"/>
-      <w:r>
-        <w:rPr>
-          <w:strike/>
-          <w:sz w:val="22"/>
-          <w:szCs w:val="22"/>
-        </w:rPr>
-        <w:t>stopwords</w:t>
-      </w:r>
-      <w:proofErr w:type="spellEnd"/>
-      <w:r>
-        <w:rPr>
-          <w:strike/>
-          <w:sz w:val="22"/>
-          <w:szCs w:val="22"/>
-        </w:rPr>
-        <w:t xml:space="preserve"> like "bank" or "credit" may be indicative of a legitimate financial message, while the presence of other </w:t>
-      </w:r>
-      <w:proofErr w:type="spellStart"/>
-      <w:r>
-        <w:rPr>
-          <w:strike/>
-          <w:sz w:val="22"/>
-          <w:szCs w:val="22"/>
-        </w:rPr>
-        <w:t>stopwords</w:t>
-      </w:r>
-      <w:proofErr w:type="spellEnd"/>
-      <w:r>
-        <w:rPr>
-          <w:strike/>
-          <w:sz w:val="22"/>
-          <w:szCs w:val="22"/>
-        </w:rPr>
-        <w:t xml:space="preserve"> like "earn" or "guaranteed" may be indicative of a spam message.</w:t>
-      </w:r>
-    </w:p>
-    <w:p>
-      <w:pPr>
-        <w:pStyle w:val="NormalWeb"/>
-        <w:numPr>
-          <w:ilvl w:val="4"/>
-          <w:numId w:val="1"/>
-        </w:numPr>
-        <w:rPr>
-          <w:sz w:val="22"/>
-          <w:szCs w:val="22"/>
-        </w:rPr>
-      </w:pPr>
-      <w:r>
-        <w:rPr>
-          <w:sz w:val="22"/>
-          <w:szCs w:val="22"/>
-        </w:rPr>
-        <w:lastRenderedPageBreak/>
+      <w:r>
+        <w:rPr>
+          <w:sz w:val="22"/>
+          <w:szCs w:val="22"/>
+        </w:rPr>
         <w:t xml:space="preserve">Therefore, in spam versus ham classification, it is important to use a more nuanced approach to </w:t>
       </w:r>
       <w:proofErr w:type="spellStart"/>
@@ -3652,6 +3627,31 @@
         <w:t xml:space="preserve">Data set includes Ham (0) and Spam (1) combined into </w:t>
       </w:r>
       <w:proofErr w:type="spellStart"/>
+      <w:r>
+        <w:rPr>
+          <w:rFonts w:asciiTheme="minorHAnsi" w:hAnsiTheme="minorHAnsi" w:cstheme="minorHAnsi"/>
+          <w:sz w:val="22"/>
+          <w:szCs w:val="22"/>
+        </w:rPr>
+        <w:t>is_spam</w:t>
+      </w:r>
+      <w:proofErr w:type="spellEnd"/>
+      <w:r>
+        <w:rPr>
+          <w:rFonts w:asciiTheme="minorHAnsi" w:hAnsiTheme="minorHAnsi" w:cstheme="minorHAnsi"/>
+          <w:sz w:val="22"/>
+          <w:szCs w:val="22"/>
+        </w:rPr>
+        <w:t xml:space="preserve"> </w:t>
+      </w:r>
+      <w:r>
+        <w:rPr>
+          <w:rFonts w:asciiTheme="minorHAnsi" w:hAnsiTheme="minorHAnsi" w:cstheme="minorHAnsi"/>
+          <w:sz w:val="22"/>
+          <w:szCs w:val="22"/>
+        </w:rPr>
+        <w:t xml:space="preserve">as </w:t>
+      </w:r>
       <w:proofErr w:type="gramStart"/>
       <w:r>
         <w:rPr>
@@ -3659,7 +3659,7 @@
           <w:sz w:val="22"/>
           <w:szCs w:val="22"/>
         </w:rPr>
-        <w:t>is</w:t>
+        <w:t>previous</w:t>
       </w:r>
       <w:proofErr w:type="gramEnd"/>
       <w:r>
@@ -3668,24 +3668,7 @@
           <w:sz w:val="22"/>
           <w:szCs w:val="22"/>
         </w:rPr>
-        <w:t>_spam</w:t>
-      </w:r>
-      <w:proofErr w:type="spellEnd"/>
-      <w:r>
-        <w:rPr>
-          <w:rFonts w:asciiTheme="minorHAnsi" w:hAnsiTheme="minorHAnsi" w:cstheme="minorHAnsi"/>
-          <w:sz w:val="22"/>
-          <w:szCs w:val="22"/>
-        </w:rPr>
-        <w:t xml:space="preserve"> </w:t>
-      </w:r>
-      <w:r>
-        <w:rPr>
-          <w:rFonts w:asciiTheme="minorHAnsi" w:hAnsiTheme="minorHAnsi" w:cstheme="minorHAnsi"/>
-          <w:sz w:val="22"/>
-          <w:szCs w:val="22"/>
-        </w:rPr>
-        <w:t>as previous stated.</w:t>
+        <w:t xml:space="preserve"> stated.</w:t>
       </w:r>
     </w:p>
     <w:p>
@@ -4638,7 +4621,6 @@
         </w:numPr>
       </w:pPr>
       <w:r>
-        <w:lastRenderedPageBreak/>
         <w:t xml:space="preserve">removes </w:t>
       </w:r>
       <w:proofErr w:type="gramStart"/>
@@ -5477,7 +5459,6 @@
           <w:sz w:val="24"/>
           <w:szCs w:val="24"/>
         </w:rPr>
-        <w:lastRenderedPageBreak/>
         <w:t xml:space="preserve">kc note: These are great examples of words that, although top occurrences, should not be included as stop words as they provide context. For example, many spam messages will request a victim ‘call’ a </w:t>
       </w:r>
       <w:proofErr w:type="gramStart"/>
@@ -5624,15 +5605,15 @@
         </w:numPr>
         <w:rPr>
           <w:rFonts w:asciiTheme="minorHAnsi" w:hAnsiTheme="minorHAnsi" w:cstheme="minorHAnsi"/>
-          <w:color w:val="auto"/>
-          <w:sz w:val="22"/>
-          <w:szCs w:val="22"/>
-        </w:rPr>
-      </w:pPr>
-      <w:r>
-        <w:rPr>
-          <w:rFonts w:asciiTheme="minorHAnsi" w:hAnsiTheme="minorHAnsi" w:cstheme="minorHAnsi"/>
-          <w:color w:val="auto"/>
+          <w:color w:val="7F7F7F" w:themeColor="text1" w:themeTint="80"/>
+          <w:sz w:val="22"/>
+          <w:szCs w:val="22"/>
+        </w:rPr>
+      </w:pPr>
+      <w:r>
+        <w:rPr>
+          <w:rFonts w:asciiTheme="minorHAnsi" w:hAnsiTheme="minorHAnsi" w:cstheme="minorHAnsi"/>
+          <w:color w:val="7F7F7F" w:themeColor="text1" w:themeTint="80"/>
           <w:sz w:val="22"/>
           <w:szCs w:val="22"/>
         </w:rPr>
@@ -5649,18 +5630,29 @@
         <w:spacing w:before="100" w:beforeAutospacing="1" w:after="100" w:afterAutospacing="1" w:line="240" w:lineRule="auto"/>
         <w:rPr>
           <w:rFonts w:eastAsia="Times New Roman" w:cstheme="minorHAnsi"/>
+          <w:color w:val="7F7F7F" w:themeColor="text1" w:themeTint="80"/>
         </w:rPr>
       </w:pPr>
       <w:r>
         <w:rPr>
           <w:rFonts w:cstheme="minorHAnsi"/>
-        </w:rPr>
-        <w:t xml:space="preserve">Dependent variable ‘y’ was created to host the class discrete value from </w:t>
+          <w:color w:val="7F7F7F" w:themeColor="text1" w:themeTint="80"/>
+        </w:rPr>
+        <w:t xml:space="preserve">Dependent variable ‘y’ was created to host the class </w:t>
+      </w:r>
+      <w:bookmarkStart w:id="10" w:name="_Hlk132802158"/>
+      <w:r>
+        <w:rPr>
+          <w:rFonts w:cstheme="minorHAnsi"/>
+          <w:color w:val="7F7F7F" w:themeColor="text1" w:themeTint="80"/>
+        </w:rPr>
+        <w:t xml:space="preserve">discrete value from </w:t>
       </w:r>
       <w:proofErr w:type="spellStart"/>
       <w:r>
         <w:rPr>
           <w:rFonts w:cstheme="minorHAnsi"/>
+          <w:color w:val="7F7F7F" w:themeColor="text1" w:themeTint="80"/>
         </w:rPr>
         <w:t>Is_</w:t>
       </w:r>
@@ -5668,6 +5660,7 @@
       <w:r>
         <w:rPr>
           <w:rFonts w:cstheme="minorHAnsi"/>
+          <w:color w:val="7F7F7F" w:themeColor="text1" w:themeTint="80"/>
         </w:rPr>
         <w:t>spam</w:t>
       </w:r>
@@ -5676,9 +5669,11 @@
       <w:r>
         <w:rPr>
           <w:rFonts w:cstheme="minorHAnsi"/>
+          <w:color w:val="7F7F7F" w:themeColor="text1" w:themeTint="80"/>
         </w:rPr>
         <w:t xml:space="preserve"> </w:t>
       </w:r>
+      <w:bookmarkEnd w:id="10"/>
     </w:p>
     <w:p>
       <w:pPr>
@@ -5690,46 +5685,131 @@
         <w:spacing w:before="100" w:beforeAutospacing="1" w:after="100" w:afterAutospacing="1" w:line="240" w:lineRule="auto"/>
         <w:rPr>
           <w:rFonts w:eastAsia="Times New Roman" w:cstheme="minorHAnsi"/>
+          <w:color w:val="7F7F7F" w:themeColor="text1" w:themeTint="80"/>
         </w:rPr>
       </w:pPr>
       <w:r>
         <w:rPr>
           <w:rFonts w:cstheme="minorHAnsi"/>
-        </w:rPr>
-        <w:t>Independent variable ‘</w:t>
-      </w:r>
+          <w:color w:val="7F7F7F" w:themeColor="text1" w:themeTint="80"/>
+        </w:rPr>
+        <w:t xml:space="preserve">Independent variable ‘X’ was created to host </w:t>
+      </w:r>
+      <w:bookmarkStart w:id="11" w:name="_Hlk132802179"/>
       <w:r>
         <w:rPr>
           <w:rFonts w:cstheme="minorHAnsi"/>
-        </w:rPr>
-        <w:t>X</w:t>
-      </w:r>
+          <w:color w:val="7F7F7F" w:themeColor="text1" w:themeTint="80"/>
+        </w:rPr>
+        <w:t xml:space="preserve">the string value from </w:t>
+      </w:r>
+      <w:bookmarkEnd w:id="11"/>
+      <w:proofErr w:type="spellStart"/>
       <w:r>
         <w:rPr>
           <w:rFonts w:cstheme="minorHAnsi"/>
-        </w:rPr>
-        <w:t xml:space="preserve">’ was created to host the string value from </w:t>
+          <w:color w:val="7F7F7F" w:themeColor="text1" w:themeTint="80"/>
+        </w:rPr>
+        <w:t>sms_clean</w:t>
+      </w:r>
+      <w:proofErr w:type="spellEnd"/>
+      <w:r>
+        <w:rPr>
+          <w:rFonts w:cstheme="minorHAnsi"/>
+          <w:color w:val="7F7F7F" w:themeColor="text1" w:themeTint="80"/>
+        </w:rPr>
+        <w:t xml:space="preserve"> </w:t>
+      </w:r>
+      <w:proofErr w:type="gramStart"/>
+      <w:r>
+        <w:rPr>
+          <w:rFonts w:cstheme="minorHAnsi"/>
+          <w:color w:val="7F7F7F" w:themeColor="text1" w:themeTint="80"/>
+        </w:rPr>
+        <w:t>variable</w:t>
+      </w:r>
+      <w:proofErr w:type="gramEnd"/>
+    </w:p>
+    <w:p>
+      <w:pPr>
+        <w:pStyle w:val="ListParagraph"/>
+        <w:numPr>
+          <w:ilvl w:val="3"/>
+          <w:numId w:val="1"/>
+        </w:numPr>
+        <w:spacing w:before="100" w:beforeAutospacing="1" w:after="100" w:afterAutospacing="1" w:line="240" w:lineRule="auto"/>
+        <w:rPr>
+          <w:rFonts w:eastAsia="Times New Roman" w:cstheme="minorHAnsi"/>
+        </w:rPr>
+      </w:pPr>
+      <w:r>
+        <w:rPr>
+          <w:rFonts w:cstheme="minorHAnsi"/>
+        </w:rPr>
+        <w:t xml:space="preserve">Observation was conducted on the independent and dependent </w:t>
       </w:r>
       <w:proofErr w:type="spellStart"/>
       <w:r>
         <w:rPr>
           <w:rFonts w:cstheme="minorHAnsi"/>
         </w:rPr>
-        <w:t>sms_clean</w:t>
+        <w:t>varibles</w:t>
       </w:r>
       <w:proofErr w:type="spellEnd"/>
       <w:r>
         <w:rPr>
           <w:rFonts w:cstheme="minorHAnsi"/>
         </w:rPr>
-        <w:t xml:space="preserve"> </w:t>
+        <w:t xml:space="preserve"> to ensure data alignment.</w:t>
+      </w:r>
+    </w:p>
+    <w:p>
+      <w:pPr>
+        <w:numPr>
+          <w:ilvl w:val="4"/>
+          <w:numId w:val="1"/>
+        </w:numPr>
+        <w:spacing w:before="100" w:beforeAutospacing="1" w:after="100" w:afterAutospacing="1" w:line="240" w:lineRule="auto"/>
+        <w:rPr>
+          <w:rFonts w:eastAsia="Times New Roman" w:cstheme="minorHAnsi"/>
+        </w:rPr>
+      </w:pPr>
+      <w:r>
+        <w:rPr>
+          <w:rFonts w:eastAsia="Times New Roman" w:cstheme="minorHAnsi"/>
+        </w:rPr>
+        <w:t>X: 5572 observations, 1 feature</w:t>
+      </w:r>
+    </w:p>
+    <w:p>
+      <w:pPr>
+        <w:numPr>
+          <w:ilvl w:val="4"/>
+          <w:numId w:val="1"/>
+        </w:numPr>
+        <w:spacing w:before="100" w:beforeAutospacing="1" w:after="100" w:afterAutospacing="1" w:line="240" w:lineRule="auto"/>
+        <w:rPr>
+          <w:rFonts w:eastAsia="Times New Roman" w:cstheme="minorHAnsi"/>
+        </w:rPr>
+      </w:pPr>
+      <w:r>
+        <w:rPr>
+          <w:rFonts w:eastAsia="Times New Roman" w:cstheme="minorHAnsi"/>
+        </w:rPr>
+        <w:t>y</w:t>
+      </w:r>
+      <w:r>
+        <w:rPr>
+          <w:rFonts w:eastAsia="Times New Roman" w:cstheme="minorHAnsi"/>
+        </w:rPr>
+        <w:t xml:space="preserve">: 5572 observations, 1 </w:t>
       </w:r>
       <w:proofErr w:type="gramStart"/>
       <w:r>
         <w:rPr>
-          <w:rFonts w:cstheme="minorHAnsi"/>
-        </w:rPr>
-        <w:t>variable</w:t>
+          <w:rFonts w:eastAsia="Times New Roman" w:cstheme="minorHAnsi"/>
+        </w:rPr>
+        <w:t>feature</w:t>
       </w:r>
       <w:proofErr w:type="gramEnd"/>
     </w:p>
@@ -5747,91 +5827,8 @@
       </w:pPr>
       <w:r>
         <w:rPr>
-          <w:rFonts w:cstheme="minorHAnsi"/>
-        </w:rPr>
-        <w:t xml:space="preserve">Observation was conducted on the independent and dependent </w:t>
-      </w:r>
-      <w:proofErr w:type="spellStart"/>
-      <w:r>
-        <w:rPr>
-          <w:rFonts w:cstheme="minorHAnsi"/>
-        </w:rPr>
-        <w:t>varibles</w:t>
-      </w:r>
-      <w:proofErr w:type="spellEnd"/>
-      <w:r>
-        <w:rPr>
-          <w:rFonts w:cstheme="minorHAnsi"/>
-        </w:rPr>
-        <w:t xml:space="preserve"> to ensure data alignment.</w:t>
-      </w:r>
-    </w:p>
-    <w:p>
-      <w:pPr>
-        <w:numPr>
-          <w:ilvl w:val="4"/>
-          <w:numId w:val="1"/>
-        </w:numPr>
-        <w:spacing w:before="100" w:beforeAutospacing="1" w:after="100" w:afterAutospacing="1" w:line="240" w:lineRule="auto"/>
-        <w:rPr>
           <w:rFonts w:eastAsia="Times New Roman" w:cstheme="minorHAnsi"/>
         </w:rPr>
-      </w:pPr>
-      <w:r>
-        <w:rPr>
-          <w:rFonts w:eastAsia="Times New Roman" w:cstheme="minorHAnsi"/>
-        </w:rPr>
-        <w:t>X: 5572 observations, 1 feature</w:t>
-      </w:r>
-    </w:p>
-    <w:p>
-      <w:pPr>
-        <w:numPr>
-          <w:ilvl w:val="4"/>
-          <w:numId w:val="1"/>
-        </w:numPr>
-        <w:spacing w:before="100" w:beforeAutospacing="1" w:after="100" w:afterAutospacing="1" w:line="240" w:lineRule="auto"/>
-        <w:rPr>
-          <w:rFonts w:eastAsia="Times New Roman" w:cstheme="minorHAnsi"/>
-        </w:rPr>
-      </w:pPr>
-      <w:r>
-        <w:rPr>
-          <w:rFonts w:eastAsia="Times New Roman" w:cstheme="minorHAnsi"/>
-        </w:rPr>
-        <w:t>y</w:t>
-      </w:r>
-      <w:r>
-        <w:rPr>
-          <w:rFonts w:eastAsia="Times New Roman" w:cstheme="minorHAnsi"/>
-        </w:rPr>
-        <w:t xml:space="preserve">: 5572 observations, 1 </w:t>
-      </w:r>
-      <w:proofErr w:type="gramStart"/>
-      <w:r>
-        <w:rPr>
-          <w:rFonts w:eastAsia="Times New Roman" w:cstheme="minorHAnsi"/>
-        </w:rPr>
-        <w:t>feature</w:t>
-      </w:r>
-      <w:proofErr w:type="gramEnd"/>
-    </w:p>
-    <w:p>
-      <w:pPr>
-        <w:pStyle w:val="ListParagraph"/>
-        <w:numPr>
-          <w:ilvl w:val="3"/>
-          <w:numId w:val="1"/>
-        </w:numPr>
-        <w:spacing w:before="100" w:beforeAutospacing="1" w:after="100" w:afterAutospacing="1" w:line="240" w:lineRule="auto"/>
-        <w:rPr>
-          <w:rFonts w:eastAsia="Times New Roman" w:cstheme="minorHAnsi"/>
-        </w:rPr>
-      </w:pPr>
-      <w:r>
-        <w:rPr>
-          <w:rFonts w:eastAsia="Times New Roman" w:cstheme="minorHAnsi"/>
-        </w:rPr>
         <w:t>Since Training and Testing observations match, and features are the expected value, we may proceed with splitting the training and testing data.</w:t>
       </w:r>
     </w:p>
@@ -5844,15 +5841,15 @@
         </w:numPr>
         <w:rPr>
           <w:rFonts w:asciiTheme="minorHAnsi" w:hAnsiTheme="minorHAnsi" w:cstheme="minorHAnsi"/>
-          <w:color w:val="auto"/>
-          <w:sz w:val="22"/>
-          <w:szCs w:val="22"/>
-        </w:rPr>
-      </w:pPr>
-      <w:r>
-        <w:rPr>
-          <w:rFonts w:asciiTheme="minorHAnsi" w:hAnsiTheme="minorHAnsi" w:cstheme="minorHAnsi"/>
-          <w:color w:val="auto"/>
+          <w:color w:val="7F7F7F" w:themeColor="text1" w:themeTint="80"/>
+          <w:sz w:val="22"/>
+          <w:szCs w:val="22"/>
+        </w:rPr>
+      </w:pPr>
+      <w:r>
+        <w:rPr>
+          <w:rFonts w:asciiTheme="minorHAnsi" w:hAnsiTheme="minorHAnsi" w:cstheme="minorHAnsi"/>
+          <w:color w:val="7F7F7F" w:themeColor="text1" w:themeTint="80"/>
           <w:sz w:val="22"/>
           <w:szCs w:val="22"/>
         </w:rPr>
@@ -6097,15 +6094,15 @@
         </w:numPr>
         <w:rPr>
           <w:rFonts w:asciiTheme="minorHAnsi" w:hAnsiTheme="minorHAnsi" w:cstheme="minorHAnsi"/>
-          <w:color w:val="auto"/>
-          <w:sz w:val="22"/>
-          <w:szCs w:val="22"/>
-        </w:rPr>
-      </w:pPr>
-      <w:r>
-        <w:rPr>
-          <w:rFonts w:asciiTheme="minorHAnsi" w:hAnsiTheme="minorHAnsi" w:cstheme="minorHAnsi"/>
-          <w:color w:val="auto"/>
+          <w:color w:val="7F7F7F" w:themeColor="text1" w:themeTint="80"/>
+          <w:sz w:val="22"/>
+          <w:szCs w:val="22"/>
+        </w:rPr>
+      </w:pPr>
+      <w:r>
+        <w:rPr>
+          <w:rFonts w:asciiTheme="minorHAnsi" w:hAnsiTheme="minorHAnsi" w:cstheme="minorHAnsi"/>
+          <w:color w:val="7F7F7F" w:themeColor="text1" w:themeTint="80"/>
           <w:sz w:val="22"/>
           <w:szCs w:val="22"/>
         </w:rPr>
@@ -6115,7 +6112,7 @@
       <w:r>
         <w:rPr>
           <w:rFonts w:asciiTheme="minorHAnsi" w:hAnsiTheme="minorHAnsi" w:cstheme="minorHAnsi"/>
-          <w:color w:val="auto"/>
+          <w:color w:val="7F7F7F" w:themeColor="text1" w:themeTint="80"/>
           <w:sz w:val="22"/>
           <w:szCs w:val="22"/>
         </w:rPr>
@@ -6135,6 +6132,7 @@
           <w:rFonts w:ascii="Times New Roman" w:eastAsia="Times New Roman" w:hAnsi="Times New Roman" w:cs="Times New Roman"/>
           <w:i/>
           <w:iCs/>
+          <w:color w:val="7F7F7F" w:themeColor="text1" w:themeTint="80"/>
         </w:rPr>
       </w:pPr>
       <w:r>
@@ -6142,6 +6140,7 @@
           <w:rFonts w:ascii="Times New Roman" w:eastAsia="Times New Roman" w:hAnsi="Times New Roman" w:cs="Times New Roman"/>
           <w:i/>
           <w:iCs/>
+          <w:color w:val="7F7F7F" w:themeColor="text1" w:themeTint="80"/>
         </w:rPr>
         <w:t xml:space="preserve">The data was then converted to matrix of token </w:t>
       </w:r>
@@ -6151,6 +6150,7 @@
           <w:rFonts w:ascii="Times New Roman" w:eastAsia="Times New Roman" w:hAnsi="Times New Roman" w:cs="Times New Roman"/>
           <w:i/>
           <w:iCs/>
+          <w:color w:val="7F7F7F" w:themeColor="text1" w:themeTint="80"/>
         </w:rPr>
         <w:t>counts</w:t>
       </w:r>
@@ -6168,6 +6168,7 @@
           <w:rFonts w:ascii="Times New Roman" w:eastAsia="Times New Roman" w:hAnsi="Times New Roman" w:cs="Times New Roman"/>
           <w:i/>
           <w:iCs/>
+          <w:color w:val="7F7F7F" w:themeColor="text1" w:themeTint="80"/>
         </w:rPr>
       </w:pPr>
       <w:r>
@@ -6175,6 +6176,7 @@
           <w:rFonts w:ascii="Times New Roman" w:eastAsia="Times New Roman" w:hAnsi="Times New Roman" w:cs="Times New Roman"/>
           <w:i/>
           <w:iCs/>
+          <w:color w:val="7F7F7F" w:themeColor="text1" w:themeTint="80"/>
         </w:rPr>
         <w:t xml:space="preserve">The data was then fit and transformed into </w:t>
       </w:r>
@@ -6184,33 +6186,44 @@
           <w:rFonts w:ascii="Times New Roman" w:eastAsia="Times New Roman" w:hAnsi="Times New Roman" w:cs="Times New Roman"/>
           <w:i/>
           <w:iCs/>
-        </w:rPr>
-        <w:t>trai</w:t>
-      </w:r>
+          <w:color w:val="7F7F7F" w:themeColor="text1" w:themeTint="80"/>
+        </w:rPr>
+        <w:t>trainng</w:t>
+      </w:r>
+      <w:proofErr w:type="spellEnd"/>
       <w:r>
         <w:rPr>
           <w:rFonts w:ascii="Times New Roman" w:eastAsia="Times New Roman" w:hAnsi="Times New Roman" w:cs="Times New Roman"/>
           <w:i/>
           <w:iCs/>
-        </w:rPr>
-        <w:t>n</w:t>
-      </w:r>
-      <w:r>
+          <w:color w:val="7F7F7F" w:themeColor="text1" w:themeTint="80"/>
+        </w:rPr>
+        <w:t xml:space="preserve"> and test data.</w:t>
+      </w:r>
+    </w:p>
+    <w:p>
+      <w:pPr>
+        <w:pStyle w:val="ListParagraph"/>
+        <w:numPr>
+          <w:ilvl w:val="3"/>
+          <w:numId w:val="1"/>
+        </w:numPr>
+        <w:spacing w:before="100" w:beforeAutospacing="1" w:after="100" w:afterAutospacing="1" w:line="240" w:lineRule="auto"/>
         <w:rPr>
           <w:rFonts w:ascii="Times New Roman" w:eastAsia="Times New Roman" w:hAnsi="Times New Roman" w:cs="Times New Roman"/>
           <w:i/>
           <w:iCs/>
-        </w:rPr>
-        <w:t>ng</w:t>
-      </w:r>
-      <w:proofErr w:type="spellEnd"/>
+          <w:color w:val="7F7F7F" w:themeColor="text1" w:themeTint="80"/>
+        </w:rPr>
+      </w:pPr>
       <w:r>
         <w:rPr>
           <w:rFonts w:ascii="Times New Roman" w:eastAsia="Times New Roman" w:hAnsi="Times New Roman" w:cs="Times New Roman"/>
           <w:i/>
           <w:iCs/>
-        </w:rPr>
-        <w:t xml:space="preserve"> and test data.</w:t>
+          <w:color w:val="7F7F7F" w:themeColor="text1" w:themeTint="80"/>
+        </w:rPr>
+        <w:t xml:space="preserve">Error checks conducted to ensure the vectorizer was completed successfully. </w:t>
       </w:r>
     </w:p>
     <w:p>
@@ -6225,6 +6238,7 @@
           <w:rFonts w:ascii="Times New Roman" w:eastAsia="Times New Roman" w:hAnsi="Times New Roman" w:cs="Times New Roman"/>
           <w:i/>
           <w:iCs/>
+          <w:color w:val="7F7F7F" w:themeColor="text1" w:themeTint="80"/>
         </w:rPr>
       </w:pPr>
       <w:r>
@@ -6232,129 +6246,98 @@
           <w:rFonts w:ascii="Times New Roman" w:eastAsia="Times New Roman" w:hAnsi="Times New Roman" w:cs="Times New Roman"/>
           <w:i/>
           <w:iCs/>
-        </w:rPr>
-        <w:t>Error checks conducted to ensure the vectorizer</w:t>
-      </w:r>
+          <w:color w:val="7F7F7F" w:themeColor="text1" w:themeTint="80"/>
+        </w:rPr>
+        <w:t xml:space="preserve">The data transformation was successful, as both </w:t>
+      </w:r>
+      <w:proofErr w:type="spellStart"/>
       <w:r>
         <w:rPr>
           <w:rFonts w:ascii="Times New Roman" w:eastAsia="Times New Roman" w:hAnsi="Times New Roman" w:cs="Times New Roman"/>
           <w:i/>
           <w:iCs/>
-        </w:rPr>
-        <w:t xml:space="preserve"> was </w:t>
-      </w:r>
+          <w:color w:val="7F7F7F" w:themeColor="text1" w:themeTint="80"/>
+        </w:rPr>
+        <w:t>X_train</w:t>
+      </w:r>
+      <w:proofErr w:type="spellEnd"/>
       <w:r>
         <w:rPr>
           <w:rFonts w:ascii="Times New Roman" w:eastAsia="Times New Roman" w:hAnsi="Times New Roman" w:cs="Times New Roman"/>
           <w:i/>
           <w:iCs/>
-        </w:rPr>
-        <w:t xml:space="preserve">completed successfully. </w:t>
-      </w:r>
-    </w:p>
-    <w:p>
-      <w:pPr>
-        <w:pStyle w:val="ListParagraph"/>
-        <w:numPr>
-          <w:ilvl w:val="3"/>
-          <w:numId w:val="1"/>
-        </w:numPr>
-        <w:spacing w:before="100" w:beforeAutospacing="1" w:after="100" w:afterAutospacing="1" w:line="240" w:lineRule="auto"/>
+          <w:color w:val="7F7F7F" w:themeColor="text1" w:themeTint="80"/>
+        </w:rPr>
+        <w:t xml:space="preserve"> and </w:t>
+      </w:r>
+      <w:proofErr w:type="spellStart"/>
+      <w:r>
         <w:rPr>
           <w:rFonts w:ascii="Times New Roman" w:eastAsia="Times New Roman" w:hAnsi="Times New Roman" w:cs="Times New Roman"/>
           <w:i/>
           <w:iCs/>
-        </w:rPr>
-      </w:pPr>
+          <w:color w:val="7F7F7F" w:themeColor="text1" w:themeTint="80"/>
+        </w:rPr>
+        <w:t>X_test</w:t>
+      </w:r>
+      <w:proofErr w:type="spellEnd"/>
       <w:r>
         <w:rPr>
           <w:rFonts w:ascii="Times New Roman" w:eastAsia="Times New Roman" w:hAnsi="Times New Roman" w:cs="Times New Roman"/>
           <w:i/>
           <w:iCs/>
-        </w:rPr>
-        <w:t xml:space="preserve">The data transformation was successful, as both </w:t>
-      </w:r>
-      <w:proofErr w:type="spellStart"/>
-      <w:r>
+          <w:color w:val="7F7F7F" w:themeColor="text1" w:themeTint="80"/>
+        </w:rPr>
+        <w:t xml:space="preserve"> produced the same output for columns [rows x columns]</w:t>
+      </w:r>
+    </w:p>
+    <w:p>
+      <w:pPr>
+        <w:pStyle w:val="ListParagraph"/>
+        <w:numPr>
+          <w:ilvl w:val="4"/>
+          <w:numId w:val="1"/>
+        </w:numPr>
+        <w:spacing w:before="100" w:beforeAutospacing="1" w:after="100" w:afterAutospacing="1" w:line="240" w:lineRule="auto"/>
         <w:rPr>
           <w:rFonts w:ascii="Times New Roman" w:eastAsia="Times New Roman" w:hAnsi="Times New Roman" w:cs="Times New Roman"/>
           <w:i/>
           <w:iCs/>
-        </w:rPr>
-        <w:t>X_train</w:t>
-      </w:r>
-      <w:proofErr w:type="spellEnd"/>
+          <w:color w:val="7F7F7F" w:themeColor="text1" w:themeTint="80"/>
+        </w:rPr>
+      </w:pPr>
+      <w:proofErr w:type="spellStart"/>
       <w:r>
         <w:rPr>
           <w:rFonts w:ascii="Times New Roman" w:eastAsia="Times New Roman" w:hAnsi="Times New Roman" w:cs="Times New Roman"/>
           <w:i/>
           <w:iCs/>
-        </w:rPr>
-        <w:t xml:space="preserve"> and </w:t>
-      </w:r>
-      <w:proofErr w:type="spellStart"/>
-      <w:r>
+          <w:color w:val="7F7F7F" w:themeColor="text1" w:themeTint="80"/>
+        </w:rPr>
+        <w:t>X_test_dtm</w:t>
+      </w:r>
+      <w:proofErr w:type="spellEnd"/>
+    </w:p>
+    <w:p>
+      <w:pPr>
+        <w:numPr>
+          <w:ilvl w:val="5"/>
+          <w:numId w:val="1"/>
+        </w:numPr>
+        <w:spacing w:before="100" w:beforeAutospacing="1" w:after="100" w:afterAutospacing="1" w:line="240" w:lineRule="auto"/>
         <w:rPr>
           <w:rFonts w:ascii="Times New Roman" w:eastAsia="Times New Roman" w:hAnsi="Times New Roman" w:cs="Times New Roman"/>
           <w:i/>
           <w:iCs/>
-        </w:rPr>
-        <w:t>X_test</w:t>
-      </w:r>
-      <w:proofErr w:type="spellEnd"/>
+          <w:color w:val="7F7F7F" w:themeColor="text1" w:themeTint="80"/>
+        </w:rPr>
+      </w:pPr>
       <w:r>
         <w:rPr>
           <w:rFonts w:ascii="Times New Roman" w:eastAsia="Times New Roman" w:hAnsi="Times New Roman" w:cs="Times New Roman"/>
           <w:i/>
           <w:iCs/>
-        </w:rPr>
-        <w:t xml:space="preserve"> produced the same output for columns [rows x columns]</w:t>
-      </w:r>
-    </w:p>
-    <w:p>
-      <w:pPr>
-        <w:pStyle w:val="ListParagraph"/>
-        <w:numPr>
-          <w:ilvl w:val="4"/>
-          <w:numId w:val="1"/>
-        </w:numPr>
-        <w:spacing w:before="100" w:beforeAutospacing="1" w:after="100" w:afterAutospacing="1" w:line="240" w:lineRule="auto"/>
-        <w:rPr>
-          <w:rFonts w:ascii="Times New Roman" w:eastAsia="Times New Roman" w:hAnsi="Times New Roman" w:cs="Times New Roman"/>
-          <w:i/>
-          <w:iCs/>
-        </w:rPr>
-      </w:pPr>
-      <w:proofErr w:type="spellStart"/>
-      <w:r>
-        <w:rPr>
-          <w:rFonts w:ascii="Times New Roman" w:eastAsia="Times New Roman" w:hAnsi="Times New Roman" w:cs="Times New Roman"/>
-          <w:i/>
-          <w:iCs/>
-        </w:rPr>
-        <w:lastRenderedPageBreak/>
-        <w:t>X_test_dtm</w:t>
-      </w:r>
-      <w:proofErr w:type="spellEnd"/>
-    </w:p>
-    <w:p>
-      <w:pPr>
-        <w:numPr>
-          <w:ilvl w:val="5"/>
-          <w:numId w:val="1"/>
-        </w:numPr>
-        <w:spacing w:before="100" w:beforeAutospacing="1" w:after="100" w:afterAutospacing="1" w:line="240" w:lineRule="auto"/>
-        <w:rPr>
-          <w:rFonts w:ascii="Times New Roman" w:eastAsia="Times New Roman" w:hAnsi="Times New Roman" w:cs="Times New Roman"/>
-          <w:i/>
-          <w:iCs/>
-        </w:rPr>
-      </w:pPr>
-      <w:r>
-        <w:rPr>
-          <w:rFonts w:ascii="Times New Roman" w:eastAsia="Times New Roman" w:hAnsi="Times New Roman" w:cs="Times New Roman"/>
-          <w:i/>
-          <w:iCs/>
+          <w:color w:val="7F7F7F" w:themeColor="text1" w:themeTint="80"/>
         </w:rPr>
         <w:t xml:space="preserve">1393 x </w:t>
       </w:r>
@@ -6365,8 +6348,9 @@
           <w:bCs/>
           <w:i/>
           <w:iCs/>
-        </w:rPr>
-        <w:t>8011</w:t>
+          <w:color w:val="7F7F7F" w:themeColor="text1" w:themeTint="80"/>
+        </w:rPr>
+        <w:t>7373</w:t>
       </w:r>
     </w:p>
     <w:p>
@@ -6380,6 +6364,7 @@
           <w:rFonts w:ascii="Times New Roman" w:eastAsia="Times New Roman" w:hAnsi="Times New Roman" w:cs="Times New Roman"/>
           <w:i/>
           <w:iCs/>
+          <w:color w:val="7F7F7F" w:themeColor="text1" w:themeTint="80"/>
         </w:rPr>
       </w:pPr>
       <w:proofErr w:type="spellStart"/>
@@ -6388,6 +6373,7 @@
           <w:rFonts w:ascii="Times New Roman" w:eastAsia="Times New Roman" w:hAnsi="Times New Roman" w:cs="Times New Roman"/>
           <w:i/>
           <w:iCs/>
+          <w:color w:val="7F7F7F" w:themeColor="text1" w:themeTint="80"/>
         </w:rPr>
         <w:t>X_train_dtm</w:t>
       </w:r>
@@ -6404,6 +6390,7 @@
           <w:rFonts w:ascii="Times New Roman" w:eastAsia="Times New Roman" w:hAnsi="Times New Roman" w:cs="Times New Roman"/>
           <w:i/>
           <w:iCs/>
+          <w:color w:val="7F7F7F" w:themeColor="text1" w:themeTint="80"/>
         </w:rPr>
       </w:pPr>
       <w:r>
@@ -6411,6 +6398,7 @@
           <w:rFonts w:ascii="Times New Roman" w:eastAsia="Times New Roman" w:hAnsi="Times New Roman" w:cs="Times New Roman"/>
           <w:i/>
           <w:iCs/>
+          <w:color w:val="7F7F7F" w:themeColor="text1" w:themeTint="80"/>
         </w:rPr>
         <w:t xml:space="preserve">4197 x </w:t>
       </w:r>
@@ -6421,8 +6409,9 @@
           <w:bCs/>
           <w:i/>
           <w:iCs/>
-        </w:rPr>
-        <w:t>8011</w:t>
+          <w:color w:val="7F7F7F" w:themeColor="text1" w:themeTint="80"/>
+        </w:rPr>
+        <w:t>7373</w:t>
       </w:r>
     </w:p>
     <w:p/>
@@ -6702,43 +6691,43 @@
         </w:numPr>
       </w:pPr>
       <w:r>
+        <w:t>Non-parametric, meaning it does not assume any specific distribution of the data.</w:t>
+      </w:r>
+    </w:p>
+    <w:p>
+      <w:pPr>
+        <w:pStyle w:val="ListParagraph"/>
+        <w:numPr>
+          <w:ilvl w:val="5"/>
+          <w:numId w:val="1"/>
+        </w:numPr>
+      </w:pPr>
+      <w:r>
+        <w:t>Can handle both classification and regression tasks.</w:t>
+      </w:r>
+    </w:p>
+    <w:p>
+      <w:pPr>
+        <w:pStyle w:val="ListParagraph"/>
+        <w:numPr>
+          <w:ilvl w:val="5"/>
+          <w:numId w:val="1"/>
+        </w:numPr>
+      </w:pPr>
+      <w:r>
+        <w:t>Can capture complex nonlinear relationships between features.</w:t>
+      </w:r>
+    </w:p>
+    <w:p>
+      <w:pPr>
+        <w:pStyle w:val="ListParagraph"/>
+        <w:numPr>
+          <w:ilvl w:val="5"/>
+          <w:numId w:val="1"/>
+        </w:numPr>
+      </w:pPr>
+      <w:r>
         <w:lastRenderedPageBreak/>
-        <w:t>Non-parametric, meaning it does not assume any specific distribution of the data.</w:t>
-      </w:r>
-    </w:p>
-    <w:p>
-      <w:pPr>
-        <w:pStyle w:val="ListParagraph"/>
-        <w:numPr>
-          <w:ilvl w:val="5"/>
-          <w:numId w:val="1"/>
-        </w:numPr>
-      </w:pPr>
-      <w:r>
-        <w:t>Can handle both classification and regression tasks.</w:t>
-      </w:r>
-    </w:p>
-    <w:p>
-      <w:pPr>
-        <w:pStyle w:val="ListParagraph"/>
-        <w:numPr>
-          <w:ilvl w:val="5"/>
-          <w:numId w:val="1"/>
-        </w:numPr>
-      </w:pPr>
-      <w:r>
-        <w:t>Can capture complex nonlinear relationships between features.</w:t>
-      </w:r>
-    </w:p>
-    <w:p>
-      <w:pPr>
-        <w:pStyle w:val="ListParagraph"/>
-        <w:numPr>
-          <w:ilvl w:val="5"/>
-          <w:numId w:val="1"/>
-        </w:numPr>
-      </w:pPr>
-      <w:r>
         <w:t>Can be easily adapted to handle imbalanced classes or rare events.</w:t>
       </w:r>
     </w:p>
@@ -7060,7 +7049,6 @@
         </w:numPr>
       </w:pPr>
       <w:r>
-        <w:lastRenderedPageBreak/>
         <w:t>Choose the next node: We then choose the next node in the tree by selecting the feature that is most informative for distinguishing between the classes within each subset.</w:t>
       </w:r>
     </w:p>
@@ -7073,7 +7061,11 @@
         </w:numPr>
       </w:pPr>
       <w:r>
-        <w:t>Repeat: We repeat the process of splitting the dataset and choosing the most informative feature until a stopping criterion is met. For example, we may stop when all examples in a subset belong to the same class, or when we reach a maximum depth for the tree.</w:t>
+        <w:t xml:space="preserve">Repeat: We repeat the process of splitting the dataset and choosing the most informative feature until a stopping criterion is met. For example, we may stop when all </w:t>
+      </w:r>
+      <w:r>
+        <w:lastRenderedPageBreak/>
+        <w:t>examples in a subset belong to the same class, or when we reach a maximum depth for the tree.</w:t>
       </w:r>
     </w:p>
     <w:p>
@@ -7443,7 +7435,6 @@
           <w:sz w:val="24"/>
           <w:szCs w:val="24"/>
         </w:rPr>
-        <w:lastRenderedPageBreak/>
         <w:t>Naive Bayes is a statistical classification algorithm that is based on the Bayes' theorem of conditional probability. In classification, the goal is to assign a class label to a given data instance based on its features. Naive Bayes assumes that the features are conditionally independent given the class label, which means that the presence or absence of one feature does not affect the presence or absence of any other feature.</w:t>
       </w:r>
     </w:p>
@@ -7460,6 +7451,7 @@
           <w:sz w:val="24"/>
           <w:szCs w:val="24"/>
         </w:rPr>
+        <w:lastRenderedPageBreak/>
         <w:t>Naive Bayes works by first estimating the prior probability of each class label, which is the probability of the class label occurring in the dataset without considering any of the features. Then, for each feature, the algorithm calculates the conditional probability of that feature given each class label. This is done by estimating the probability distribution of each feature for each class label.</w:t>
       </w:r>
     </w:p>
@@ -7527,7 +7519,6 @@
           <w:rFonts w:asciiTheme="minorHAnsi" w:hAnsiTheme="minorHAnsi" w:cstheme="minorHAnsi"/>
           <w:color w:val="auto"/>
         </w:rPr>
-        <w:lastRenderedPageBreak/>
         <w:t>How it works</w:t>
       </w:r>
       <w:r>
@@ -7566,7 +7557,11 @@
         </w:numPr>
       </w:pPr>
       <w:r>
-        <w:t>Calculate class probabilities: We calculate the prior probability of each class by counting the number of examples in each class and dividing by the total number of examples.</w:t>
+        <w:t xml:space="preserve">Calculate class probabilities: We calculate the prior probability of each class by counting the number of </w:t>
+      </w:r>
+      <w:r>
+        <w:lastRenderedPageBreak/>
+        <w:t>examples in each class and dividing by the total number of examples.</w:t>
       </w:r>
     </w:p>
     <w:p>
@@ -7694,16 +7689,7 @@
           <w:sz w:val="24"/>
           <w:szCs w:val="24"/>
         </w:rPr>
-        <w:t xml:space="preserve">However, there are also some limitations to using Naive Bayes for spam filtering. One potential issue is that it may be susceptible to overfitting if the training data is not </w:t>
-      </w:r>
-      <w:r>
-        <w:rPr>
-          <w:rFonts w:cstheme="minorHAnsi"/>
-          <w:sz w:val="24"/>
-          <w:szCs w:val="24"/>
-        </w:rPr>
-        <w:lastRenderedPageBreak/>
-        <w:t>representative of the overall population of messages. In addition, Naive Bayes assumes that the features are independent, which is not always true in practice. Finally, the algorithm may not be effective in identifying new types of spam messages that have not been seen before, as it relies on patterns in the training data to make predictions.</w:t>
+        <w:t>However, there are also some limitations to using Naive Bayes for spam filtering. One potential issue is that it may be susceptible to overfitting if the training data is not representative of the overall population of messages. In addition, Naive Bayes assumes that the features are independent, which is not always true in practice. Finally, the algorithm may not be effective in identifying new types of spam messages that have not been seen before, as it relies on patterns in the training data to make predictions.</w:t>
       </w:r>
     </w:p>
     <w:p>
@@ -7723,6 +7709,7 @@
           <w:rFonts w:asciiTheme="minorHAnsi" w:hAnsiTheme="minorHAnsi" w:cstheme="minorHAnsi"/>
           <w:color w:val="auto"/>
         </w:rPr>
+        <w:lastRenderedPageBreak/>
         <w:t>Pros</w:t>
       </w:r>
     </w:p>
@@ -8520,7 +8507,6 @@
           <w:sz w:val="22"/>
           <w:szCs w:val="22"/>
         </w:rPr>
-        <w:lastRenderedPageBreak/>
         <w:t>Accuracy Score</w:t>
       </w:r>
     </w:p>
@@ -8565,6 +8551,7 @@
           <w:rFonts w:asciiTheme="minorHAnsi" w:hAnsiTheme="minorHAnsi" w:cstheme="minorHAnsi"/>
           <w:color w:val="auto"/>
         </w:rPr>
+        <w:lastRenderedPageBreak/>
         <w:t>Metrics Analysis</w:t>
       </w:r>
     </w:p>
@@ -8939,7 +8926,7 @@
           <w:szCs w:val="24"/>
         </w:rPr>
       </w:pPr>
-      <w:commentRangeStart w:id="10"/>
+      <w:commentRangeStart w:id="12"/>
       <w:r>
         <w:rPr>
           <w:rFonts w:asciiTheme="minorHAnsi" w:hAnsiTheme="minorHAnsi" w:cstheme="minorHAnsi"/>
@@ -8967,14 +8954,14 @@
         </w:rPr>
         <w:t>]</w:t>
       </w:r>
-      <w:commentRangeEnd w:id="10"/>
+      <w:commentRangeEnd w:id="12"/>
       <w:r>
         <w:rPr>
           <w:rStyle w:val="CommentReference"/>
           <w:rFonts w:asciiTheme="minorHAnsi" w:eastAsiaTheme="minorHAnsi" w:hAnsiTheme="minorHAnsi" w:cstheme="minorBidi"/>
           <w:color w:val="auto"/>
         </w:rPr>
-        <w:commentReference w:id="10"/>
+        <w:commentReference w:id="12"/>
       </w:r>
     </w:p>
     <w:p>
@@ -9045,7 +9032,7 @@
           <w:szCs w:val="24"/>
         </w:rPr>
       </w:pPr>
-      <w:commentRangeStart w:id="11"/>
+      <w:commentRangeStart w:id="13"/>
       <w:r>
         <w:rPr>
           <w:rFonts w:asciiTheme="minorHAnsi" w:hAnsiTheme="minorHAnsi" w:cstheme="minorHAnsi"/>
@@ -9055,14 +9042,14 @@
         </w:rPr>
         <w:t>Conclusion</w:t>
       </w:r>
-      <w:commentRangeEnd w:id="11"/>
+      <w:commentRangeEnd w:id="13"/>
       <w:r>
         <w:rPr>
           <w:rStyle w:val="CommentReference"/>
           <w:rFonts w:asciiTheme="minorHAnsi" w:eastAsiaTheme="minorHAnsi" w:hAnsiTheme="minorHAnsi" w:cstheme="minorBidi"/>
           <w:color w:val="auto"/>
         </w:rPr>
-        <w:commentReference w:id="11"/>
+        <w:commentReference w:id="13"/>
       </w:r>
     </w:p>
     <w:p>
@@ -9142,6 +9129,7 @@
         </w:numPr>
       </w:pPr>
       <w:r>
+        <w:lastRenderedPageBreak/>
         <w:t>Decision Trees</w:t>
       </w:r>
     </w:p>
@@ -9154,7 +9142,6 @@
         </w:numPr>
       </w:pPr>
       <w:r>
-        <w:lastRenderedPageBreak/>
         <w:t xml:space="preserve">In summary, decision trees are a simple and interpretable algorithm that works by recursively splitting the data based on the most informative feature. They are often used in problems where there </w:t>
       </w:r>
       <w:proofErr w:type="gramStart"/>
@@ -9247,7 +9234,7 @@
           <w:szCs w:val="24"/>
         </w:rPr>
       </w:pPr>
-      <w:commentRangeStart w:id="12"/>
+      <w:commentRangeStart w:id="14"/>
       <w:r>
         <w:rPr>
           <w:rFonts w:asciiTheme="minorHAnsi" w:hAnsiTheme="minorHAnsi" w:cstheme="minorHAnsi"/>
@@ -9286,14 +9273,14 @@
         </w:rPr>
         <w:t>Interesting Sources</w:t>
       </w:r>
-      <w:commentRangeEnd w:id="12"/>
+      <w:commentRangeEnd w:id="14"/>
       <w:r>
         <w:rPr>
           <w:rStyle w:val="CommentReference"/>
           <w:rFonts w:asciiTheme="minorHAnsi" w:eastAsiaTheme="minorHAnsi" w:hAnsiTheme="minorHAnsi" w:cstheme="minorBidi"/>
           <w:color w:val="auto"/>
         </w:rPr>
-        <w:commentReference w:id="12"/>
+        <w:commentReference w:id="14"/>
       </w:r>
     </w:p>
     <w:p>
@@ -9587,7 +9574,7 @@
       </w:r>
     </w:p>
   </w:comment>
-  <w:comment w:id="10" w:author="Kiera Conway" w:date="2023-04-12T17:23:00Z" w:initials="KC">
+  <w:comment w:id="12" w:author="Kiera Conway" w:date="2023-04-12T17:23:00Z" w:initials="KC">
     <w:p>
       <w:pPr>
         <w:pStyle w:val="CommentText"/>
@@ -9631,7 +9618,7 @@
       </w:r>
     </w:p>
   </w:comment>
-  <w:comment w:id="11" w:author="Kiera Conway" w:date="2023-04-12T17:24:00Z" w:initials="KC">
+  <w:comment w:id="13" w:author="Kiera Conway" w:date="2023-04-12T17:24:00Z" w:initials="KC">
     <w:p>
       <w:pPr>
         <w:pStyle w:val="CommentText"/>
@@ -9687,7 +9674,7 @@
       </w:r>
     </w:p>
   </w:comment>
-  <w:comment w:id="12" w:author="Kiera Conway" w:date="2023-04-12T17:25:00Z" w:initials="KC">
+  <w:comment w:id="14" w:author="Kiera Conway" w:date="2023-04-12T17:25:00Z" w:initials="KC">
     <w:p>
       <w:pPr>
         <w:pStyle w:val="CommentText"/>

</xml_diff>

<commit_message>
Methods: Algorithms - DT [Draft 1 Completed]
Decision Tree section completed
</commit_message>
<xml_diff>
--- a/Project Report/Project Outline [Draft 3].docx
+++ b/Project Report/Project Outline [Draft 3].docx
@@ -6449,15 +6449,15 @@
         </w:numPr>
         <w:rPr>
           <w:rFonts w:asciiTheme="minorHAnsi" w:hAnsiTheme="minorHAnsi" w:cstheme="minorHAnsi"/>
-          <w:color w:val="auto"/>
-          <w:sz w:val="22"/>
-          <w:szCs w:val="22"/>
-        </w:rPr>
-      </w:pPr>
-      <w:r>
-        <w:rPr>
-          <w:rFonts w:asciiTheme="minorHAnsi" w:hAnsiTheme="minorHAnsi" w:cstheme="minorHAnsi"/>
-          <w:color w:val="auto"/>
+          <w:color w:val="7F7F7F" w:themeColor="text1" w:themeTint="80"/>
+          <w:sz w:val="22"/>
+          <w:szCs w:val="22"/>
+        </w:rPr>
+      </w:pPr>
+      <w:r>
+        <w:rPr>
+          <w:rFonts w:asciiTheme="minorHAnsi" w:hAnsiTheme="minorHAnsi" w:cstheme="minorHAnsi"/>
+          <w:color w:val="7F7F7F" w:themeColor="text1" w:themeTint="80"/>
           <w:sz w:val="22"/>
           <w:szCs w:val="22"/>
         </w:rPr>
@@ -6727,7 +6727,6 @@
         </w:numPr>
       </w:pPr>
       <w:r>
-        <w:lastRenderedPageBreak/>
         <w:t>Can be easily adapted to handle imbalanced classes or rare events.</w:t>
       </w:r>
     </w:p>
@@ -6890,7 +6889,7 @@
       <w:r>
         <w:rPr>
           <w:rFonts w:asciiTheme="minorHAnsi" w:hAnsiTheme="minorHAnsi" w:cstheme="minorHAnsi"/>
-          <w:color w:val="auto"/>
+          <w:color w:val="7F7F7F" w:themeColor="text1" w:themeTint="80"/>
           <w:sz w:val="22"/>
           <w:szCs w:val="22"/>
         </w:rPr>
@@ -7061,11 +7060,7 @@
         </w:numPr>
       </w:pPr>
       <w:r>
-        <w:t xml:space="preserve">Repeat: We repeat the process of splitting the dataset and choosing the most informative feature until a stopping criterion is met. For example, we may stop when all </w:t>
-      </w:r>
-      <w:r>
-        <w:lastRenderedPageBreak/>
-        <w:t>examples in a subset belong to the same class, or when we reach a maximum depth for the tree.</w:t>
+        <w:t>Repeat: We repeat the process of splitting the dataset and choosing the most informative feature until a stopping criterion is met. For example, we may stop when all examples in a subset belong to the same class, or when we reach a maximum depth for the tree.</w:t>
       </w:r>
     </w:p>
     <w:p>
@@ -7451,24 +7446,31 @@
           <w:sz w:val="24"/>
           <w:szCs w:val="24"/>
         </w:rPr>
-        <w:lastRenderedPageBreak/>
-        <w:t>Naive Bayes works by first estimating the prior probability of each class label, which is the probability of the class label occurring in the dataset without considering any of the features. Then, for each feature, the algorithm calculates the conditional probability of that feature given each class label. This is done by estimating the probability distribution of each feature for each class label.</w:t>
-      </w:r>
-    </w:p>
-    <w:p>
-      <w:pPr>
-        <w:pStyle w:val="ListParagraph"/>
-        <w:ind w:firstLine="720"/>
+        <w:t xml:space="preserve">Naive Bayes works by first estimating the prior probability of each class label, which is the probability of the class label occurring in the dataset without considering any of the </w:t>
+      </w:r>
+      <w:r>
         <w:rPr>
           <w:sz w:val="24"/>
           <w:szCs w:val="24"/>
         </w:rPr>
-      </w:pPr>
-      <w:r>
+        <w:lastRenderedPageBreak/>
+        <w:t>features. Then, for each feature, the algorithm calculates the conditional probability of that feature given each class label. This is done by estimating the probability distribution of each feature for each class label.</w:t>
+      </w:r>
+    </w:p>
+    <w:p>
+      <w:pPr>
+        <w:pStyle w:val="ListParagraph"/>
+        <w:ind w:firstLine="720"/>
         <w:rPr>
           <w:sz w:val="24"/>
           <w:szCs w:val="24"/>
         </w:rPr>
+      </w:pPr>
+      <w:r>
+        <w:rPr>
+          <w:sz w:val="24"/>
+          <w:szCs w:val="24"/>
+        </w:rPr>
         <w:t>Once the prior and conditional probabilities have been estimated, the algorithm can use Bayes' theorem to calculate the posterior probability of each class label given the features of a new data instance. The class label with the highest posterior probability is then assigned to the new instance. Naive Bayes is called "naive" because it makes the simplifying assumption of feature independence, which is often not true in practice. Despite this simplification, Naive Bayes can perform surprisingly well on a wide range of classification tasks, especially when the number of features is large relative to the amount of training data available. Naive Bayes is also computationally efficient and can be trained quickly even on large datasets.</w:t>
       </w:r>
     </w:p>
@@ -7557,11 +7559,7 @@
         </w:numPr>
       </w:pPr>
       <w:r>
-        <w:t xml:space="preserve">Calculate class probabilities: We calculate the prior probability of each class by counting the number of </w:t>
-      </w:r>
-      <w:r>
-        <w:lastRenderedPageBreak/>
-        <w:t>examples in each class and dividing by the total number of examples.</w:t>
+        <w:t>Calculate class probabilities: We calculate the prior probability of each class by counting the number of examples in each class and dividing by the total number of examples.</w:t>
       </w:r>
     </w:p>
     <w:p>
@@ -7573,6 +7571,7 @@
         </w:numPr>
       </w:pPr>
       <w:r>
+        <w:lastRenderedPageBreak/>
         <w:t>Calculate feature probabilities: For each feature in the dataset, we calculate the probability of the feature given each class by counting the number of examples in the class that have that feature and dividing by the total number of examples in the class.</w:t>
       </w:r>
     </w:p>
@@ -7709,7 +7708,6 @@
           <w:rFonts w:asciiTheme="minorHAnsi" w:hAnsiTheme="minorHAnsi" w:cstheme="minorHAnsi"/>
           <w:color w:val="auto"/>
         </w:rPr>
-        <w:lastRenderedPageBreak/>
         <w:t>Pros</w:t>
       </w:r>
     </w:p>
@@ -7746,6 +7744,7 @@
         <w:rPr>
           <w:rFonts w:cstheme="minorHAnsi"/>
         </w:rPr>
+        <w:lastRenderedPageBreak/>
         <w:t>Requires a small amount of training data to estimate the parameters necessary for classification.</w:t>
       </w:r>
     </w:p>
@@ -8551,7 +8550,6 @@
           <w:rFonts w:asciiTheme="minorHAnsi" w:hAnsiTheme="minorHAnsi" w:cstheme="minorHAnsi"/>
           <w:color w:val="auto"/>
         </w:rPr>
-        <w:lastRenderedPageBreak/>
         <w:t>Metrics Analysis</w:t>
       </w:r>
     </w:p>
@@ -8743,6 +8741,7 @@
                 <w:sz w:val="22"/>
                 <w:szCs w:val="22"/>
               </w:rPr>
+              <w:lastRenderedPageBreak/>
               <w:t>[</w:t>
             </w:r>
           </w:p>
@@ -9129,28 +9128,31 @@
         </w:numPr>
       </w:pPr>
       <w:r>
+        <w:t>Decision Trees</w:t>
+      </w:r>
+    </w:p>
+    <w:p>
+      <w:pPr>
+        <w:pStyle w:val="ListParagraph"/>
+        <w:numPr>
+          <w:ilvl w:val="3"/>
+          <w:numId w:val="1"/>
+        </w:numPr>
+      </w:pPr>
+      <w:r>
+        <w:t xml:space="preserve">In summary, decision trees are a simple and interpretable algorithm that works by recursively splitting the data based on the most informative feature. They are often used in problems where there </w:t>
+      </w:r>
+      <w:proofErr w:type="gramStart"/>
+      <w:r>
+        <w:t>are</w:t>
+      </w:r>
+      <w:proofErr w:type="gramEnd"/>
+      <w:r>
+        <w:t xml:space="preserve"> </w:t>
+      </w:r>
+      <w:r>
         <w:lastRenderedPageBreak/>
-        <w:t>Decision Trees</w:t>
-      </w:r>
-    </w:p>
-    <w:p>
-      <w:pPr>
-        <w:pStyle w:val="ListParagraph"/>
-        <w:numPr>
-          <w:ilvl w:val="3"/>
-          <w:numId w:val="1"/>
-        </w:numPr>
-      </w:pPr>
-      <w:r>
-        <w:t xml:space="preserve">In summary, decision trees are a simple and interpretable algorithm that works by recursively splitting the data based on the most informative feature. They are often used in problems where there </w:t>
-      </w:r>
-      <w:proofErr w:type="gramStart"/>
-      <w:r>
-        <w:t>are</w:t>
-      </w:r>
-      <w:proofErr w:type="gramEnd"/>
-      <w:r>
-        <w:t xml:space="preserve"> complex decision boundaries, but can be prone to overfitting and are sensitive to noisy data. It is also important to tune the parameters of the decision tree, such as the maximum depth and minimum samples per leaf, to prevent overfitting.</w:t>
+        <w:t>complex decision boundaries, but can be prone to overfitting and are sensitive to noisy data. It is also important to tune the parameters of the decision tree, such as the maximum depth and minimum samples per leaf, to prevent overfitting.</w:t>
       </w:r>
     </w:p>
     <w:p>

</xml_diff>